<commit_message>
“Laboratorio 6 – Entrega final"
</commit_message>
<xml_diff>
--- a/Docs/Observaciones-Lab 6.docx
+++ b/Docs/Observaciones-Lab 6.docx
@@ -4,7 +4,7 @@
   <w:body>
     <w:p>
       <w:pPr>
-        <w:pStyle w:val="Title"/>
+        <w:pStyle w:val="Ttulo"/>
         <w:jc w:val="center"/>
         <w:rPr>
           <w:lang w:val="es-419"/>
@@ -19,6 +19,13 @@
     </w:p>
     <w:p>
       <w:pPr>
+        <w:rPr>
+          <w:lang w:val="es-419"/>
+        </w:rPr>
+      </w:pPr>
+    </w:p>
+    <w:p>
+      <w:pPr>
         <w:spacing w:after="0"/>
         <w:jc w:val="right"/>
         <w:rPr>
@@ -29,25 +36,7 @@
         <w:rPr>
           <w:lang w:val="es-419"/>
         </w:rPr>
-        <w:t xml:space="preserve">Estudiante </w:t>
-      </w:r>
-      <w:r>
-        <w:rPr>
-          <w:lang w:val="es-419"/>
-        </w:rPr>
-        <w:t>1</w:t>
-      </w:r>
-      <w:r>
-        <w:rPr>
-          <w:lang w:val="es-419"/>
-        </w:rPr>
-        <w:t xml:space="preserve"> </w:t>
-      </w:r>
-      <w:r>
-        <w:rPr>
-          <w:lang w:val="es-419"/>
-        </w:rPr>
-        <w:t>Cod XXXX</w:t>
+        <w:t xml:space="preserve">Maicol Yojan Antonio Rincon código: 202027329    </w:t>
       </w:r>
     </w:p>
     <w:p>
@@ -62,13 +51,7 @@
         <w:rPr>
           <w:lang w:val="es-419"/>
         </w:rPr>
-        <w:t xml:space="preserve">Estudiante </w:t>
-      </w:r>
-      <w:r>
-        <w:rPr>
-          <w:lang w:val="es-419"/>
-        </w:rPr>
-        <w:t>2 Cod XXXX</w:t>
+        <w:t xml:space="preserve">Lindsay Vanessa Pinto Morato Código: 202023139   </w:t>
       </w:r>
     </w:p>
     <w:p>
@@ -82,7 +65,7 @@
     </w:p>
     <w:p>
       <w:pPr>
-        <w:pStyle w:val="ListParagraph"/>
+        <w:pStyle w:val="Prrafodelista"/>
         <w:numPr>
           <w:ilvl w:val="0"/>
           <w:numId w:val="1"/>
@@ -104,7 +87,1361 @@
     </w:p>
     <w:p>
       <w:pPr>
-        <w:pStyle w:val="ListParagraph"/>
+        <w:pStyle w:val="Prrafodelista"/>
+        <w:spacing w:after="0"/>
+        <w:ind w:left="360"/>
+        <w:jc w:val="both"/>
+        <w:rPr>
+          <w:rFonts w:ascii="Dax-Regular" w:hAnsi="Dax-Regular"/>
+          <w:lang w:val="es-419"/>
+        </w:rPr>
+      </w:pPr>
+    </w:p>
+    <w:p>
+      <w:pPr>
+        <w:pStyle w:val="Prrafodelista"/>
+        <w:spacing w:after="0"/>
+        <w:ind w:left="360"/>
+        <w:jc w:val="both"/>
+        <w:rPr>
+          <w:rFonts w:ascii="Dax-Regular" w:hAnsi="Dax-Regular"/>
+          <w:lang w:val="es-419"/>
+        </w:rPr>
+      </w:pPr>
+      <w:r>
+        <w:rPr>
+          <w:rFonts w:ascii="Dax-Regular" w:hAnsi="Dax-Regular"/>
+          <w:lang w:val="es-419"/>
+        </w:rPr>
+        <w:t>Para la función específica que se pregunta en el laboratorio y que corresponde al siguiente fragmento de código:</w:t>
+      </w:r>
+    </w:p>
+    <w:p>
+      <w:pPr>
+        <w:pStyle w:val="Prrafodelista"/>
+        <w:spacing w:after="0"/>
+        <w:ind w:left="360"/>
+        <w:jc w:val="both"/>
+        <w:rPr>
+          <w:rFonts w:ascii="Dax-Regular" w:hAnsi="Dax-Regular"/>
+          <w:lang w:val="es-419"/>
+        </w:rPr>
+      </w:pPr>
+    </w:p>
+    <w:p>
+      <w:pPr>
+        <w:pStyle w:val="Prrafodelista"/>
+        <w:spacing w:after="0"/>
+        <w:ind w:left="360"/>
+        <w:jc w:val="both"/>
+        <w:rPr>
+          <w:rFonts w:ascii="Dax-Regular" w:hAnsi="Dax-Regular"/>
+          <w:b/>
+          <w:bCs/>
+          <w:lang w:val="es-419"/>
+        </w:rPr>
+      </w:pPr>
+      <w:r>
+        <w:rPr>
+          <w:rFonts w:ascii="Dax-Regular" w:hAnsi="Dax-Regular"/>
+          <w:b/>
+          <w:bCs/>
+          <w:lang w:val="es-419"/>
+        </w:rPr>
+        <w:t xml:space="preserve">    </w:t>
+      </w:r>
+      <w:proofErr w:type="spellStart"/>
+      <w:r>
+        <w:rPr>
+          <w:rFonts w:ascii="Dax-Regular" w:hAnsi="Dax-Regular"/>
+          <w:b/>
+          <w:bCs/>
+          <w:lang w:val="es-419"/>
+        </w:rPr>
+        <w:t>catalog</w:t>
+      </w:r>
+      <w:proofErr w:type="spellEnd"/>
+      <w:r>
+        <w:rPr>
+          <w:rFonts w:ascii="Dax-Regular" w:hAnsi="Dax-Regular"/>
+          <w:b/>
+          <w:bCs/>
+          <w:lang w:val="es-419"/>
+        </w:rPr>
+        <w:t>['</w:t>
+      </w:r>
+      <w:proofErr w:type="spellStart"/>
+      <w:r>
+        <w:rPr>
+          <w:rFonts w:ascii="Dax-Regular" w:hAnsi="Dax-Regular"/>
+          <w:b/>
+          <w:bCs/>
+          <w:lang w:val="es-419"/>
+        </w:rPr>
+        <w:t>authors</w:t>
+      </w:r>
+      <w:proofErr w:type="spellEnd"/>
+      <w:r>
+        <w:rPr>
+          <w:rFonts w:ascii="Dax-Regular" w:hAnsi="Dax-Regular"/>
+          <w:b/>
+          <w:bCs/>
+          <w:lang w:val="es-419"/>
+        </w:rPr>
+        <w:t xml:space="preserve">'] = </w:t>
+      </w:r>
+      <w:proofErr w:type="spellStart"/>
+      <w:proofErr w:type="gramStart"/>
+      <w:r>
+        <w:rPr>
+          <w:rFonts w:ascii="Dax-Regular" w:hAnsi="Dax-Regular"/>
+          <w:b/>
+          <w:bCs/>
+          <w:lang w:val="es-419"/>
+        </w:rPr>
+        <w:t>mp.newMap</w:t>
+      </w:r>
+      <w:proofErr w:type="spellEnd"/>
+      <w:proofErr w:type="gramEnd"/>
+      <w:r>
+        <w:rPr>
+          <w:rFonts w:ascii="Dax-Regular" w:hAnsi="Dax-Regular"/>
+          <w:b/>
+          <w:bCs/>
+          <w:lang w:val="es-419"/>
+        </w:rPr>
+        <w:t>(800,</w:t>
+      </w:r>
+    </w:p>
+    <w:p>
+      <w:pPr>
+        <w:pStyle w:val="Prrafodelista"/>
+        <w:spacing w:after="0"/>
+        <w:ind w:left="360"/>
+        <w:jc w:val="both"/>
+        <w:rPr>
+          <w:rFonts w:ascii="Dax-Regular" w:hAnsi="Dax-Regular"/>
+          <w:b/>
+          <w:bCs/>
+          <w:lang w:val="es-419"/>
+        </w:rPr>
+      </w:pPr>
+      <w:r>
+        <w:rPr>
+          <w:rFonts w:ascii="Dax-Regular" w:hAnsi="Dax-Regular"/>
+          <w:b/>
+          <w:bCs/>
+          <w:lang w:val="es-419"/>
+        </w:rPr>
+        <w:t xml:space="preserve">                                   </w:t>
+      </w:r>
+      <w:proofErr w:type="spellStart"/>
+      <w:r>
+        <w:rPr>
+          <w:rFonts w:ascii="Dax-Regular" w:hAnsi="Dax-Regular"/>
+          <w:b/>
+          <w:bCs/>
+          <w:lang w:val="es-419"/>
+        </w:rPr>
+        <w:t>maptype</w:t>
+      </w:r>
+      <w:proofErr w:type="spellEnd"/>
+      <w:r>
+        <w:rPr>
+          <w:rFonts w:ascii="Dax-Regular" w:hAnsi="Dax-Regular"/>
+          <w:b/>
+          <w:bCs/>
+          <w:lang w:val="es-419"/>
+        </w:rPr>
+        <w:t>='CHAINING',</w:t>
+      </w:r>
+    </w:p>
+    <w:p>
+      <w:pPr>
+        <w:pStyle w:val="Prrafodelista"/>
+        <w:spacing w:after="0"/>
+        <w:ind w:left="360"/>
+        <w:jc w:val="both"/>
+        <w:rPr>
+          <w:rFonts w:ascii="Dax-Regular" w:hAnsi="Dax-Regular"/>
+          <w:b/>
+          <w:bCs/>
+          <w:lang w:val="es-419"/>
+        </w:rPr>
+      </w:pPr>
+      <w:r>
+        <w:rPr>
+          <w:rFonts w:ascii="Dax-Regular" w:hAnsi="Dax-Regular"/>
+          <w:b/>
+          <w:bCs/>
+          <w:lang w:val="es-419"/>
+        </w:rPr>
+        <w:t xml:space="preserve">                                   </w:t>
+      </w:r>
+      <w:proofErr w:type="spellStart"/>
+      <w:r>
+        <w:rPr>
+          <w:rFonts w:ascii="Dax-Regular" w:hAnsi="Dax-Regular"/>
+          <w:b/>
+          <w:bCs/>
+          <w:lang w:val="es-419"/>
+        </w:rPr>
+        <w:t>loadfactor</w:t>
+      </w:r>
+      <w:proofErr w:type="spellEnd"/>
+      <w:r>
+        <w:rPr>
+          <w:rFonts w:ascii="Dax-Regular" w:hAnsi="Dax-Regular"/>
+          <w:b/>
+          <w:bCs/>
+          <w:lang w:val="es-419"/>
+        </w:rPr>
+        <w:t>=4.0,</w:t>
+      </w:r>
+    </w:p>
+    <w:p>
+      <w:pPr>
+        <w:pStyle w:val="Prrafodelista"/>
+        <w:spacing w:after="0"/>
+        <w:ind w:left="360"/>
+        <w:jc w:val="both"/>
+        <w:rPr>
+          <w:rFonts w:ascii="Dax-Regular" w:hAnsi="Dax-Regular"/>
+          <w:b/>
+          <w:bCs/>
+          <w:lang w:val="es-419"/>
+        </w:rPr>
+      </w:pPr>
+      <w:r>
+        <w:rPr>
+          <w:rFonts w:ascii="Dax-Regular" w:hAnsi="Dax-Regular"/>
+          <w:b/>
+          <w:bCs/>
+          <w:lang w:val="es-419"/>
+        </w:rPr>
+        <w:t xml:space="preserve">                                   </w:t>
+      </w:r>
+      <w:proofErr w:type="spellStart"/>
+      <w:r>
+        <w:rPr>
+          <w:rFonts w:ascii="Dax-Regular" w:hAnsi="Dax-Regular"/>
+          <w:b/>
+          <w:bCs/>
+          <w:lang w:val="es-419"/>
+        </w:rPr>
+        <w:t>comparefunction</w:t>
+      </w:r>
+      <w:proofErr w:type="spellEnd"/>
+      <w:r>
+        <w:rPr>
+          <w:rFonts w:ascii="Dax-Regular" w:hAnsi="Dax-Regular"/>
+          <w:b/>
+          <w:bCs/>
+          <w:lang w:val="es-419"/>
+        </w:rPr>
+        <w:t>=</w:t>
+      </w:r>
+      <w:proofErr w:type="spellStart"/>
+      <w:r>
+        <w:rPr>
+          <w:rFonts w:ascii="Dax-Regular" w:hAnsi="Dax-Regular"/>
+          <w:b/>
+          <w:bCs/>
+          <w:lang w:val="es-419"/>
+        </w:rPr>
+        <w:t>compareAuthorsByName</w:t>
+      </w:r>
+      <w:proofErr w:type="spellEnd"/>
+      <w:r>
+        <w:rPr>
+          <w:rFonts w:ascii="Dax-Regular" w:hAnsi="Dax-Regular"/>
+          <w:b/>
+          <w:bCs/>
+          <w:lang w:val="es-419"/>
+        </w:rPr>
+        <w:t>)</w:t>
+      </w:r>
+    </w:p>
+    <w:p>
+      <w:pPr>
+        <w:pStyle w:val="Prrafodelista"/>
+        <w:spacing w:after="0"/>
+        <w:ind w:left="360"/>
+        <w:jc w:val="both"/>
+        <w:rPr>
+          <w:rFonts w:ascii="Dax-Regular" w:hAnsi="Dax-Regular"/>
+          <w:lang w:val="es-419"/>
+        </w:rPr>
+      </w:pPr>
+    </w:p>
+    <w:p>
+      <w:pPr>
+        <w:pStyle w:val="Prrafodelista"/>
+        <w:spacing w:after="0"/>
+        <w:ind w:left="360"/>
+        <w:jc w:val="both"/>
+        <w:rPr>
+          <w:rFonts w:ascii="Dax-Regular" w:hAnsi="Dax-Regular"/>
+          <w:lang w:val="es-419"/>
+        </w:rPr>
+      </w:pPr>
+      <w:r>
+        <w:rPr>
+          <w:rFonts w:ascii="Dax-Regular" w:hAnsi="Dax-Regular"/>
+          <w:lang w:val="es-419"/>
+        </w:rPr>
+        <w:t>Se tiene que la estructura que se realiza es u</w:t>
+      </w:r>
+      <w:r>
+        <w:rPr>
+          <w:rFonts w:ascii="Dax-Regular" w:hAnsi="Dax-Regular"/>
+          <w:lang w:val="es-419"/>
+        </w:rPr>
+        <w:t xml:space="preserve">n </w:t>
+      </w:r>
+      <w:proofErr w:type="spellStart"/>
+      <w:r>
+        <w:rPr>
+          <w:rFonts w:ascii="Dax-Regular" w:hAnsi="Dax-Regular"/>
+          <w:lang w:val="es-419"/>
+        </w:rPr>
+        <w:t>map</w:t>
+      </w:r>
+      <w:proofErr w:type="spellEnd"/>
+      <w:r>
+        <w:rPr>
+          <w:rFonts w:ascii="Dax-Regular" w:hAnsi="Dax-Regular"/>
+          <w:lang w:val="es-419"/>
+        </w:rPr>
+        <w:t xml:space="preserve">, que inicialmente espera guardar </w:t>
+      </w:r>
+      <w:r>
+        <w:rPr>
+          <w:rFonts w:ascii="Dax-Regular" w:hAnsi="Dax-Regular"/>
+          <w:lang w:val="es-419"/>
+        </w:rPr>
+        <w:t>800 autores. El tipo es de tabla de</w:t>
+      </w:r>
+      <w:r>
+        <w:rPr>
+          <w:rFonts w:ascii="Dax-Regular" w:hAnsi="Dax-Regular"/>
+          <w:lang w:val="es-419"/>
+        </w:rPr>
+        <w:t xml:space="preserve"> hash sobre la que se implementa es “</w:t>
+      </w:r>
+      <w:proofErr w:type="spellStart"/>
+      <w:r>
+        <w:rPr>
+          <w:rFonts w:ascii="Dax-Regular" w:hAnsi="Dax-Regular"/>
+          <w:lang w:val="es-419"/>
+        </w:rPr>
+        <w:t>Separate</w:t>
+      </w:r>
+      <w:proofErr w:type="spellEnd"/>
+      <w:r>
+        <w:rPr>
+          <w:rFonts w:ascii="Dax-Regular" w:hAnsi="Dax-Regular"/>
+          <w:lang w:val="es-419"/>
+        </w:rPr>
+        <w:t xml:space="preserve"> </w:t>
+      </w:r>
+      <w:proofErr w:type="spellStart"/>
+      <w:r>
+        <w:rPr>
+          <w:rFonts w:ascii="Dax-Regular" w:hAnsi="Dax-Regular"/>
+          <w:lang w:val="es-419"/>
+        </w:rPr>
+        <w:t>Chaining</w:t>
+      </w:r>
+      <w:proofErr w:type="spellEnd"/>
+      <w:r>
+        <w:rPr>
+          <w:rFonts w:ascii="Dax-Regular" w:hAnsi="Dax-Regular"/>
+          <w:lang w:val="es-419"/>
+        </w:rPr>
+        <w:t xml:space="preserve">” y el factor de carga máximo de la tabla es de </w:t>
+      </w:r>
+      <w:r>
+        <w:rPr>
+          <w:rFonts w:ascii="Dax-Regular" w:hAnsi="Dax-Regular"/>
+          <w:lang w:val="es-419"/>
+        </w:rPr>
+        <w:t>4.0</w:t>
+      </w:r>
+      <w:r>
+        <w:rPr>
+          <w:rFonts w:ascii="Dax-Regular" w:hAnsi="Dax-Regular"/>
+          <w:lang w:val="es-419"/>
+        </w:rPr>
+        <w:t xml:space="preserve">. Esto quiere decir que se espera que la tabla tenga un </w:t>
+      </w:r>
+      <w:r>
+        <w:rPr>
+          <w:rFonts w:ascii="Dax-Regular" w:hAnsi="Dax-Regular"/>
+          <w:lang w:val="es-419"/>
+        </w:rPr>
+        <w:t>mínimo</w:t>
+      </w:r>
+      <w:r>
+        <w:rPr>
+          <w:rFonts w:ascii="Dax-Regular" w:hAnsi="Dax-Regular"/>
+          <w:lang w:val="es-419"/>
+        </w:rPr>
+        <w:t xml:space="preserve"> de 200 posiciones en las cuales en cada </w:t>
+      </w:r>
+      <w:proofErr w:type="spellStart"/>
+      <w:r>
+        <w:rPr>
+          <w:rFonts w:ascii="Dax-Regular" w:hAnsi="Dax-Regular"/>
+          <w:lang w:val="es-419"/>
+        </w:rPr>
+        <w:t>bucket</w:t>
+      </w:r>
+      <w:proofErr w:type="spellEnd"/>
+      <w:r>
+        <w:rPr>
+          <w:rFonts w:ascii="Dax-Regular" w:hAnsi="Dax-Regular"/>
+          <w:lang w:val="es-419"/>
+        </w:rPr>
+        <w:t xml:space="preserve"> habrá una lista </w:t>
+      </w:r>
+      <w:r>
+        <w:rPr>
+          <w:rFonts w:ascii="Dax-Regular" w:hAnsi="Dax-Regular"/>
+          <w:lang w:val="es-419"/>
+        </w:rPr>
+        <w:t>en promedio de</w:t>
+      </w:r>
+      <w:r>
+        <w:rPr>
+          <w:rFonts w:ascii="Dax-Regular" w:hAnsi="Dax-Regular"/>
+          <w:lang w:val="es-419"/>
+        </w:rPr>
+        <w:t xml:space="preserve"> 4 elementos.</w:t>
+      </w:r>
+    </w:p>
+    <w:p>
+      <w:pPr>
+        <w:pStyle w:val="Prrafodelista"/>
+        <w:spacing w:after="0"/>
+        <w:ind w:left="360"/>
+        <w:jc w:val="both"/>
+        <w:rPr>
+          <w:rFonts w:ascii="Dax-Regular" w:hAnsi="Dax-Regular"/>
+          <w:lang w:val="es-419"/>
+        </w:rPr>
+      </w:pPr>
+    </w:p>
+    <w:p>
+      <w:pPr>
+        <w:pStyle w:val="Prrafodelista"/>
+        <w:spacing w:after="0"/>
+        <w:ind w:left="360"/>
+        <w:jc w:val="both"/>
+        <w:rPr>
+          <w:rFonts w:ascii="Dax-Regular" w:hAnsi="Dax-Regular"/>
+          <w:lang w:val="es-419"/>
+        </w:rPr>
+      </w:pPr>
+      <w:r>
+        <w:rPr>
+          <w:rFonts w:ascii="Dax-Regular" w:hAnsi="Dax-Regular"/>
+          <w:lang w:val="es-419"/>
+        </w:rPr>
+        <w:t xml:space="preserve">Así mismo, si analizamos la siguiente función, la cual es similar a la anterior y que se muestra a continuación: </w:t>
+      </w:r>
+    </w:p>
+    <w:p>
+      <w:pPr>
+        <w:pStyle w:val="Prrafodelista"/>
+        <w:spacing w:after="0"/>
+        <w:ind w:left="360"/>
+        <w:jc w:val="both"/>
+        <w:rPr>
+          <w:rFonts w:ascii="Dax-Regular" w:hAnsi="Dax-Regular"/>
+          <w:lang w:val="es-419"/>
+        </w:rPr>
+      </w:pPr>
+    </w:p>
+    <w:p>
+      <w:pPr>
+        <w:pStyle w:val="Prrafodelista"/>
+        <w:spacing w:after="0"/>
+        <w:jc w:val="both"/>
+        <w:rPr>
+          <w:rFonts w:ascii="Dax-Regular" w:hAnsi="Dax-Regular"/>
+          <w:b/>
+          <w:bCs/>
+          <w:lang w:val="es-419"/>
+        </w:rPr>
+      </w:pPr>
+      <w:proofErr w:type="spellStart"/>
+      <w:r>
+        <w:rPr>
+          <w:rFonts w:ascii="Dax-Regular" w:hAnsi="Dax-Regular"/>
+          <w:b/>
+          <w:bCs/>
+          <w:lang w:val="es-419"/>
+        </w:rPr>
+        <w:t>catalog</w:t>
+      </w:r>
+      <w:proofErr w:type="spellEnd"/>
+      <w:r>
+        <w:rPr>
+          <w:rFonts w:ascii="Dax-Regular" w:hAnsi="Dax-Regular"/>
+          <w:b/>
+          <w:bCs/>
+          <w:lang w:val="es-419"/>
+        </w:rPr>
+        <w:t>['</w:t>
+      </w:r>
+      <w:proofErr w:type="spellStart"/>
+      <w:r>
+        <w:rPr>
+          <w:rFonts w:ascii="Dax-Regular" w:hAnsi="Dax-Regular"/>
+          <w:b/>
+          <w:bCs/>
+          <w:lang w:val="es-419"/>
+        </w:rPr>
+        <w:t>bookIds</w:t>
+      </w:r>
+      <w:proofErr w:type="spellEnd"/>
+      <w:r>
+        <w:rPr>
+          <w:rFonts w:ascii="Dax-Regular" w:hAnsi="Dax-Regular"/>
+          <w:b/>
+          <w:bCs/>
+          <w:lang w:val="es-419"/>
+        </w:rPr>
+        <w:t xml:space="preserve">'] = </w:t>
+      </w:r>
+      <w:proofErr w:type="spellStart"/>
+      <w:proofErr w:type="gramStart"/>
+      <w:r>
+        <w:rPr>
+          <w:rFonts w:ascii="Dax-Regular" w:hAnsi="Dax-Regular"/>
+          <w:b/>
+          <w:bCs/>
+          <w:lang w:val="es-419"/>
+        </w:rPr>
+        <w:t>mp.newMap</w:t>
+      </w:r>
+      <w:proofErr w:type="spellEnd"/>
+      <w:proofErr w:type="gramEnd"/>
+      <w:r>
+        <w:rPr>
+          <w:rFonts w:ascii="Dax-Regular" w:hAnsi="Dax-Regular"/>
+          <w:b/>
+          <w:bCs/>
+          <w:lang w:val="es-419"/>
+        </w:rPr>
+        <w:t>(10000,</w:t>
+      </w:r>
+    </w:p>
+    <w:p>
+      <w:pPr>
+        <w:pStyle w:val="Prrafodelista"/>
+        <w:spacing w:after="0"/>
+        <w:jc w:val="both"/>
+        <w:rPr>
+          <w:rFonts w:ascii="Dax-Regular" w:hAnsi="Dax-Regular"/>
+          <w:b/>
+          <w:bCs/>
+          <w:lang w:val="es-419"/>
+        </w:rPr>
+      </w:pPr>
+      <w:r>
+        <w:rPr>
+          <w:rFonts w:ascii="Dax-Regular" w:hAnsi="Dax-Regular"/>
+          <w:b/>
+          <w:bCs/>
+          <w:lang w:val="es-419"/>
+        </w:rPr>
+        <w:t xml:space="preserve">                                   </w:t>
+      </w:r>
+      <w:proofErr w:type="spellStart"/>
+      <w:r>
+        <w:rPr>
+          <w:rFonts w:ascii="Dax-Regular" w:hAnsi="Dax-Regular"/>
+          <w:b/>
+          <w:bCs/>
+          <w:lang w:val="es-419"/>
+        </w:rPr>
+        <w:t>maptype</w:t>
+      </w:r>
+      <w:proofErr w:type="spellEnd"/>
+      <w:r>
+        <w:rPr>
+          <w:rFonts w:ascii="Dax-Regular" w:hAnsi="Dax-Regular"/>
+          <w:b/>
+          <w:bCs/>
+          <w:lang w:val="es-419"/>
+        </w:rPr>
+        <w:t>='CHAINING',</w:t>
+      </w:r>
+    </w:p>
+    <w:p>
+      <w:pPr>
+        <w:pStyle w:val="Prrafodelista"/>
+        <w:spacing w:after="0"/>
+        <w:jc w:val="both"/>
+        <w:rPr>
+          <w:rFonts w:ascii="Dax-Regular" w:hAnsi="Dax-Regular"/>
+          <w:b/>
+          <w:bCs/>
+          <w:lang w:val="es-419"/>
+        </w:rPr>
+      </w:pPr>
+      <w:r>
+        <w:rPr>
+          <w:rFonts w:ascii="Dax-Regular" w:hAnsi="Dax-Regular"/>
+          <w:b/>
+          <w:bCs/>
+          <w:lang w:val="es-419"/>
+        </w:rPr>
+        <w:t xml:space="preserve">                                   </w:t>
+      </w:r>
+      <w:proofErr w:type="spellStart"/>
+      <w:r>
+        <w:rPr>
+          <w:rFonts w:ascii="Dax-Regular" w:hAnsi="Dax-Regular"/>
+          <w:b/>
+          <w:bCs/>
+          <w:lang w:val="es-419"/>
+        </w:rPr>
+        <w:t>loadfactor</w:t>
+      </w:r>
+      <w:proofErr w:type="spellEnd"/>
+      <w:r>
+        <w:rPr>
+          <w:rFonts w:ascii="Dax-Regular" w:hAnsi="Dax-Regular"/>
+          <w:b/>
+          <w:bCs/>
+          <w:lang w:val="es-419"/>
+        </w:rPr>
+        <w:t>=4.0,</w:t>
+      </w:r>
+    </w:p>
+    <w:p>
+      <w:pPr>
+        <w:pStyle w:val="Prrafodelista"/>
+        <w:spacing w:after="0"/>
+        <w:jc w:val="both"/>
+        <w:rPr>
+          <w:rFonts w:ascii="Dax-Regular" w:hAnsi="Dax-Regular"/>
+          <w:b/>
+          <w:bCs/>
+          <w:lang w:val="es-419"/>
+        </w:rPr>
+      </w:pPr>
+      <w:r>
+        <w:rPr>
+          <w:rFonts w:ascii="Dax-Regular" w:hAnsi="Dax-Regular"/>
+          <w:b/>
+          <w:bCs/>
+          <w:lang w:val="es-419"/>
+        </w:rPr>
+        <w:t xml:space="preserve">                                   </w:t>
+      </w:r>
+      <w:proofErr w:type="spellStart"/>
+      <w:r>
+        <w:rPr>
+          <w:rFonts w:ascii="Dax-Regular" w:hAnsi="Dax-Regular"/>
+          <w:b/>
+          <w:bCs/>
+          <w:lang w:val="es-419"/>
+        </w:rPr>
+        <w:t>comparefunction</w:t>
+      </w:r>
+      <w:proofErr w:type="spellEnd"/>
+      <w:r>
+        <w:rPr>
+          <w:rFonts w:ascii="Dax-Regular" w:hAnsi="Dax-Regular"/>
+          <w:b/>
+          <w:bCs/>
+          <w:lang w:val="es-419"/>
+        </w:rPr>
+        <w:t>=</w:t>
+      </w:r>
+      <w:proofErr w:type="spellStart"/>
+      <w:r>
+        <w:rPr>
+          <w:rFonts w:ascii="Dax-Regular" w:hAnsi="Dax-Regular"/>
+          <w:b/>
+          <w:bCs/>
+          <w:lang w:val="es-419"/>
+        </w:rPr>
+        <w:t>compareMapBookIds</w:t>
+      </w:r>
+      <w:proofErr w:type="spellEnd"/>
+      <w:r>
+        <w:rPr>
+          <w:rFonts w:ascii="Dax-Regular" w:hAnsi="Dax-Regular"/>
+          <w:b/>
+          <w:bCs/>
+          <w:lang w:val="es-419"/>
+        </w:rPr>
+        <w:t>)</w:t>
+      </w:r>
+    </w:p>
+    <w:p>
+      <w:pPr>
+        <w:pStyle w:val="Prrafodelista"/>
+        <w:spacing w:after="0"/>
+        <w:ind w:left="360"/>
+        <w:jc w:val="both"/>
+        <w:rPr>
+          <w:rFonts w:ascii="Dax-Regular" w:hAnsi="Dax-Regular"/>
+          <w:lang w:val="es-419"/>
+        </w:rPr>
+      </w:pPr>
+    </w:p>
+    <w:p>
+      <w:pPr>
+        <w:pStyle w:val="Prrafodelista"/>
+        <w:spacing w:after="0"/>
+        <w:ind w:left="360"/>
+        <w:jc w:val="both"/>
+        <w:rPr>
+          <w:rFonts w:ascii="Dax-Regular" w:hAnsi="Dax-Regular"/>
+          <w:lang w:val="es-419"/>
+        </w:rPr>
+      </w:pPr>
+      <w:r>
+        <w:rPr>
+          <w:rFonts w:ascii="Dax-Regular" w:hAnsi="Dax-Regular"/>
+          <w:lang w:val="es-419"/>
+        </w:rPr>
+        <w:t>Se tiene que la estructura que se realiza es u</w:t>
+      </w:r>
+      <w:r>
+        <w:rPr>
+          <w:rFonts w:ascii="Dax-Regular" w:hAnsi="Dax-Regular"/>
+          <w:lang w:val="es-419"/>
+        </w:rPr>
+        <w:t xml:space="preserve">n </w:t>
+      </w:r>
+      <w:proofErr w:type="spellStart"/>
+      <w:r>
+        <w:rPr>
+          <w:rFonts w:ascii="Dax-Regular" w:hAnsi="Dax-Regular"/>
+          <w:lang w:val="es-419"/>
+        </w:rPr>
+        <w:t>map</w:t>
+      </w:r>
+      <w:proofErr w:type="spellEnd"/>
+      <w:r>
+        <w:rPr>
+          <w:rFonts w:ascii="Dax-Regular" w:hAnsi="Dax-Regular"/>
+          <w:lang w:val="es-419"/>
+        </w:rPr>
+        <w:t xml:space="preserve">, que inicialmente espera guardar </w:t>
+      </w:r>
+      <w:r>
+        <w:rPr>
+          <w:rFonts w:ascii="Dax-Regular" w:hAnsi="Dax-Regular"/>
+          <w:lang w:val="es-419"/>
+        </w:rPr>
+        <w:t xml:space="preserve">1000 </w:t>
+      </w:r>
+      <w:proofErr w:type="spellStart"/>
+      <w:r>
+        <w:rPr>
+          <w:rFonts w:ascii="Dax-Regular" w:hAnsi="Dax-Regular"/>
+          <w:lang w:val="es-419"/>
+        </w:rPr>
+        <w:t>Ids</w:t>
+      </w:r>
+      <w:proofErr w:type="spellEnd"/>
+      <w:r>
+        <w:rPr>
+          <w:rFonts w:ascii="Dax-Regular" w:hAnsi="Dax-Regular"/>
+          <w:lang w:val="es-419"/>
+        </w:rPr>
+        <w:t xml:space="preserve"> de libros (</w:t>
+      </w:r>
+      <w:r>
+        <w:rPr>
+          <w:rFonts w:ascii="Dax-Regular" w:hAnsi="Dax-Regular"/>
+          <w:lang w:val="es-419"/>
+        </w:rPr>
+        <w:t>'</w:t>
+      </w:r>
+      <w:proofErr w:type="spellStart"/>
+      <w:r>
+        <w:rPr>
+          <w:rFonts w:ascii="Dax-Regular" w:hAnsi="Dax-Regular"/>
+          <w:lang w:val="es-419"/>
+        </w:rPr>
+        <w:t>bookIds</w:t>
+      </w:r>
+      <w:proofErr w:type="spellEnd"/>
+      <w:r>
+        <w:rPr>
+          <w:rFonts w:ascii="Dax-Regular" w:hAnsi="Dax-Regular"/>
+          <w:lang w:val="es-419"/>
+        </w:rPr>
+        <w:t>'</w:t>
+      </w:r>
+      <w:r>
+        <w:rPr>
+          <w:rFonts w:ascii="Dax-Regular" w:hAnsi="Dax-Regular"/>
+          <w:lang w:val="es-419"/>
+        </w:rPr>
+        <w:t>)</w:t>
+      </w:r>
+      <w:r>
+        <w:rPr>
+          <w:rFonts w:ascii="Dax-Regular" w:hAnsi="Dax-Regular"/>
+          <w:lang w:val="es-419"/>
+        </w:rPr>
+        <w:t>. El tipo es de tabla de</w:t>
+      </w:r>
+      <w:r>
+        <w:rPr>
+          <w:rFonts w:ascii="Dax-Regular" w:hAnsi="Dax-Regular"/>
+          <w:lang w:val="es-419"/>
+        </w:rPr>
+        <w:t xml:space="preserve"> hash sobre la que se implementa es “</w:t>
+      </w:r>
+      <w:proofErr w:type="spellStart"/>
+      <w:r>
+        <w:rPr>
+          <w:rFonts w:ascii="Dax-Regular" w:hAnsi="Dax-Regular"/>
+          <w:lang w:val="es-419"/>
+        </w:rPr>
+        <w:t>Separate</w:t>
+      </w:r>
+      <w:proofErr w:type="spellEnd"/>
+      <w:r>
+        <w:rPr>
+          <w:rFonts w:ascii="Dax-Regular" w:hAnsi="Dax-Regular"/>
+          <w:lang w:val="es-419"/>
+        </w:rPr>
+        <w:t xml:space="preserve"> </w:t>
+      </w:r>
+      <w:proofErr w:type="spellStart"/>
+      <w:r>
+        <w:rPr>
+          <w:rFonts w:ascii="Dax-Regular" w:hAnsi="Dax-Regular"/>
+          <w:lang w:val="es-419"/>
+        </w:rPr>
+        <w:t>Chaining</w:t>
+      </w:r>
+      <w:proofErr w:type="spellEnd"/>
+      <w:r>
+        <w:rPr>
+          <w:rFonts w:ascii="Dax-Regular" w:hAnsi="Dax-Regular"/>
+          <w:lang w:val="es-419"/>
+        </w:rPr>
+        <w:t>”</w:t>
+      </w:r>
+      <w:r>
+        <w:rPr>
+          <w:rFonts w:ascii="Dax-Regular" w:hAnsi="Dax-Regular"/>
+          <w:lang w:val="es-419"/>
+        </w:rPr>
+        <w:t xml:space="preserve"> también</w:t>
+      </w:r>
+      <w:r>
+        <w:rPr>
+          <w:rFonts w:ascii="Dax-Regular" w:hAnsi="Dax-Regular"/>
+          <w:lang w:val="es-419"/>
+        </w:rPr>
+        <w:t xml:space="preserve"> y </w:t>
+      </w:r>
+      <w:r>
+        <w:rPr>
+          <w:rFonts w:ascii="Dax-Regular" w:hAnsi="Dax-Regular"/>
+          <w:lang w:val="es-419"/>
+        </w:rPr>
+        <w:t xml:space="preserve">al igual que la anterior, </w:t>
+      </w:r>
+      <w:r>
+        <w:rPr>
+          <w:rFonts w:ascii="Dax-Regular" w:hAnsi="Dax-Regular"/>
+          <w:lang w:val="es-419"/>
+        </w:rPr>
+        <w:t xml:space="preserve">el factor de carga máximo de la tabla es de </w:t>
+      </w:r>
+      <w:r>
+        <w:rPr>
+          <w:rFonts w:ascii="Dax-Regular" w:hAnsi="Dax-Regular"/>
+          <w:lang w:val="es-419"/>
+        </w:rPr>
+        <w:t xml:space="preserve">4.0. Esto quiere decir que se espera que la tabla tenga un </w:t>
+      </w:r>
+      <w:r>
+        <w:rPr>
+          <w:rFonts w:ascii="Dax-Regular" w:hAnsi="Dax-Regular"/>
+          <w:lang w:val="es-419"/>
+        </w:rPr>
+        <w:t xml:space="preserve">mínimo </w:t>
+      </w:r>
+      <w:r>
+        <w:rPr>
+          <w:rFonts w:ascii="Dax-Regular" w:hAnsi="Dax-Regular"/>
+          <w:lang w:val="es-419"/>
+        </w:rPr>
+        <w:t>de 2</w:t>
+      </w:r>
+      <w:r>
+        <w:rPr>
+          <w:rFonts w:ascii="Dax-Regular" w:hAnsi="Dax-Regular"/>
+          <w:lang w:val="es-419"/>
+        </w:rPr>
+        <w:t>50</w:t>
+      </w:r>
+      <w:r>
+        <w:rPr>
+          <w:rFonts w:ascii="Dax-Regular" w:hAnsi="Dax-Regular"/>
+          <w:lang w:val="es-419"/>
+        </w:rPr>
+        <w:t xml:space="preserve"> posiciones en las cuales en cada </w:t>
+      </w:r>
+      <w:proofErr w:type="spellStart"/>
+      <w:r>
+        <w:rPr>
+          <w:rFonts w:ascii="Dax-Regular" w:hAnsi="Dax-Regular"/>
+          <w:lang w:val="es-419"/>
+        </w:rPr>
+        <w:t>bucket</w:t>
+      </w:r>
+      <w:proofErr w:type="spellEnd"/>
+      <w:r>
+        <w:rPr>
+          <w:rFonts w:ascii="Dax-Regular" w:hAnsi="Dax-Regular"/>
+          <w:lang w:val="es-419"/>
+        </w:rPr>
+        <w:t xml:space="preserve"> habrá una lista </w:t>
+      </w:r>
+      <w:r>
+        <w:rPr>
+          <w:rFonts w:ascii="Dax-Regular" w:hAnsi="Dax-Regular"/>
+          <w:lang w:val="es-419"/>
+        </w:rPr>
+        <w:t>en promedio</w:t>
+      </w:r>
+      <w:r>
+        <w:rPr>
+          <w:rFonts w:ascii="Dax-Regular" w:hAnsi="Dax-Regular"/>
+          <w:lang w:val="es-419"/>
+        </w:rPr>
+        <w:t xml:space="preserve"> 4 elementos.</w:t>
+      </w:r>
+    </w:p>
+    <w:p>
+      <w:pPr>
+        <w:pStyle w:val="Prrafodelista"/>
+        <w:spacing w:after="0"/>
+        <w:ind w:left="360"/>
+        <w:jc w:val="both"/>
+        <w:rPr>
+          <w:rFonts w:ascii="Dax-Regular" w:hAnsi="Dax-Regular"/>
+          <w:lang w:val="es-419"/>
+        </w:rPr>
+      </w:pPr>
+    </w:p>
+    <w:p>
+      <w:pPr>
+        <w:pStyle w:val="Prrafodelista"/>
+        <w:spacing w:after="0"/>
+        <w:ind w:left="360"/>
+        <w:jc w:val="both"/>
+        <w:rPr>
+          <w:rFonts w:ascii="Dax-Regular" w:hAnsi="Dax-Regular"/>
+          <w:lang w:val="es-419"/>
+        </w:rPr>
+      </w:pPr>
+    </w:p>
+    <w:p>
+      <w:pPr>
+        <w:pStyle w:val="Prrafodelista"/>
+        <w:spacing w:after="0"/>
+        <w:ind w:left="360"/>
+        <w:jc w:val="both"/>
+        <w:rPr>
+          <w:rFonts w:ascii="Dax-Regular" w:hAnsi="Dax-Regular"/>
+          <w:lang w:val="es-419"/>
+        </w:rPr>
+      </w:pPr>
+      <w:r>
+        <w:rPr>
+          <w:rFonts w:ascii="Dax-Regular" w:hAnsi="Dax-Regular"/>
+          <w:lang w:val="es-419"/>
+        </w:rPr>
+        <w:t xml:space="preserve">Ahora bien, si se realiza el mismo análisis para la siguiente función: </w:t>
+      </w:r>
+    </w:p>
+    <w:p>
+      <w:pPr>
+        <w:pStyle w:val="Prrafodelista"/>
+        <w:spacing w:after="0"/>
+        <w:ind w:left="360"/>
+        <w:jc w:val="both"/>
+        <w:rPr>
+          <w:rFonts w:ascii="Dax-Regular" w:hAnsi="Dax-Regular"/>
+          <w:lang w:val="es-419"/>
+        </w:rPr>
+      </w:pPr>
+    </w:p>
+    <w:p>
+      <w:pPr>
+        <w:pStyle w:val="Prrafodelista"/>
+        <w:spacing w:after="0"/>
+        <w:ind w:left="360"/>
+        <w:jc w:val="both"/>
+        <w:rPr>
+          <w:rFonts w:ascii="Dax-Regular" w:hAnsi="Dax-Regular"/>
+          <w:lang w:val="es-419"/>
+        </w:rPr>
+      </w:pPr>
+      <w:proofErr w:type="spellStart"/>
+      <w:r>
+        <w:rPr>
+          <w:rFonts w:ascii="Dax-Regular" w:hAnsi="Dax-Regular"/>
+          <w:lang w:val="es-419"/>
+        </w:rPr>
+        <w:t>catalog</w:t>
+      </w:r>
+      <w:proofErr w:type="spellEnd"/>
+      <w:r>
+        <w:rPr>
+          <w:rFonts w:ascii="Dax-Regular" w:hAnsi="Dax-Regular"/>
+          <w:lang w:val="es-419"/>
+        </w:rPr>
+        <w:t xml:space="preserve">['tags'] = </w:t>
+      </w:r>
+      <w:proofErr w:type="spellStart"/>
+      <w:proofErr w:type="gramStart"/>
+      <w:r>
+        <w:rPr>
+          <w:rFonts w:ascii="Dax-Regular" w:hAnsi="Dax-Regular"/>
+          <w:lang w:val="es-419"/>
+        </w:rPr>
+        <w:t>mp.newMap</w:t>
+      </w:r>
+      <w:proofErr w:type="spellEnd"/>
+      <w:proofErr w:type="gramEnd"/>
+      <w:r>
+        <w:rPr>
+          <w:rFonts w:ascii="Dax-Regular" w:hAnsi="Dax-Regular"/>
+          <w:lang w:val="es-419"/>
+        </w:rPr>
+        <w:t>(34500,</w:t>
+      </w:r>
+    </w:p>
+    <w:p>
+      <w:pPr>
+        <w:pStyle w:val="Prrafodelista"/>
+        <w:spacing w:after="0"/>
+        <w:ind w:left="360"/>
+        <w:jc w:val="both"/>
+        <w:rPr>
+          <w:rFonts w:ascii="Dax-Regular" w:hAnsi="Dax-Regular"/>
+          <w:lang w:val="es-419"/>
+        </w:rPr>
+      </w:pPr>
+      <w:r>
+        <w:rPr>
+          <w:rFonts w:ascii="Dax-Regular" w:hAnsi="Dax-Regular"/>
+          <w:lang w:val="es-419"/>
+        </w:rPr>
+        <w:t xml:space="preserve">                                </w:t>
+      </w:r>
+      <w:proofErr w:type="spellStart"/>
+      <w:r>
+        <w:rPr>
+          <w:rFonts w:ascii="Dax-Regular" w:hAnsi="Dax-Regular"/>
+          <w:lang w:val="es-419"/>
+        </w:rPr>
+        <w:t>maptype</w:t>
+      </w:r>
+      <w:proofErr w:type="spellEnd"/>
+      <w:r>
+        <w:rPr>
+          <w:rFonts w:ascii="Dax-Regular" w:hAnsi="Dax-Regular"/>
+          <w:lang w:val="es-419"/>
+        </w:rPr>
+        <w:t>='PROBING',</w:t>
+      </w:r>
+    </w:p>
+    <w:p>
+      <w:pPr>
+        <w:pStyle w:val="Prrafodelista"/>
+        <w:spacing w:after="0"/>
+        <w:ind w:left="360"/>
+        <w:jc w:val="both"/>
+        <w:rPr>
+          <w:rFonts w:ascii="Dax-Regular" w:hAnsi="Dax-Regular"/>
+          <w:lang w:val="es-419"/>
+        </w:rPr>
+      </w:pPr>
+      <w:r>
+        <w:rPr>
+          <w:rFonts w:ascii="Dax-Regular" w:hAnsi="Dax-Regular"/>
+          <w:lang w:val="es-419"/>
+        </w:rPr>
+        <w:t xml:space="preserve">                                </w:t>
+      </w:r>
+      <w:proofErr w:type="spellStart"/>
+      <w:r>
+        <w:rPr>
+          <w:rFonts w:ascii="Dax-Regular" w:hAnsi="Dax-Regular"/>
+          <w:lang w:val="es-419"/>
+        </w:rPr>
+        <w:t>loadfactor</w:t>
+      </w:r>
+      <w:proofErr w:type="spellEnd"/>
+      <w:r>
+        <w:rPr>
+          <w:rFonts w:ascii="Dax-Regular" w:hAnsi="Dax-Regular"/>
+          <w:lang w:val="es-419"/>
+        </w:rPr>
+        <w:t>=0.5,</w:t>
+      </w:r>
+    </w:p>
+    <w:p>
+      <w:pPr>
+        <w:pStyle w:val="Prrafodelista"/>
+        <w:spacing w:after="0"/>
+        <w:ind w:left="360"/>
+        <w:jc w:val="both"/>
+        <w:rPr>
+          <w:rFonts w:ascii="Dax-Regular" w:hAnsi="Dax-Regular"/>
+          <w:lang w:val="es-419"/>
+        </w:rPr>
+      </w:pPr>
+      <w:r>
+        <w:rPr>
+          <w:rFonts w:ascii="Dax-Regular" w:hAnsi="Dax-Regular"/>
+          <w:lang w:val="es-419"/>
+        </w:rPr>
+        <w:t xml:space="preserve">                                </w:t>
+      </w:r>
+      <w:proofErr w:type="spellStart"/>
+      <w:r>
+        <w:rPr>
+          <w:rFonts w:ascii="Dax-Regular" w:hAnsi="Dax-Regular"/>
+          <w:lang w:val="es-419"/>
+        </w:rPr>
+        <w:t>comparefunction</w:t>
+      </w:r>
+      <w:proofErr w:type="spellEnd"/>
+      <w:r>
+        <w:rPr>
+          <w:rFonts w:ascii="Dax-Regular" w:hAnsi="Dax-Regular"/>
+          <w:lang w:val="es-419"/>
+        </w:rPr>
+        <w:t>=</w:t>
+      </w:r>
+      <w:proofErr w:type="spellStart"/>
+      <w:r>
+        <w:rPr>
+          <w:rFonts w:ascii="Dax-Regular" w:hAnsi="Dax-Regular"/>
+          <w:lang w:val="es-419"/>
+        </w:rPr>
+        <w:t>compareTagNames</w:t>
+      </w:r>
+      <w:proofErr w:type="spellEnd"/>
+      <w:r>
+        <w:rPr>
+          <w:rFonts w:ascii="Dax-Regular" w:hAnsi="Dax-Regular"/>
+          <w:lang w:val="es-419"/>
+        </w:rPr>
+        <w:t>)</w:t>
+      </w:r>
+    </w:p>
+    <w:p>
+      <w:pPr>
+        <w:pStyle w:val="Prrafodelista"/>
+        <w:spacing w:after="0"/>
+        <w:ind w:left="360"/>
+        <w:jc w:val="both"/>
+        <w:rPr>
+          <w:rFonts w:ascii="Dax-Regular" w:hAnsi="Dax-Regular"/>
+          <w:lang w:val="es-419"/>
+        </w:rPr>
+      </w:pPr>
+    </w:p>
+    <w:p>
+      <w:pPr>
+        <w:pStyle w:val="Prrafodelista"/>
+        <w:spacing w:after="0"/>
+        <w:ind w:left="360"/>
+        <w:jc w:val="both"/>
+        <w:rPr>
+          <w:rFonts w:ascii="Dax-Regular" w:hAnsi="Dax-Regular"/>
+          <w:lang w:val="es-419"/>
+        </w:rPr>
+      </w:pPr>
+      <w:r>
+        <w:rPr>
+          <w:rFonts w:ascii="Dax-Regular" w:hAnsi="Dax-Regular"/>
+          <w:lang w:val="es-419"/>
+        </w:rPr>
+        <w:lastRenderedPageBreak/>
+        <w:t>Se tiene que la estructura que se realiza es u</w:t>
+      </w:r>
+      <w:r>
+        <w:rPr>
+          <w:rFonts w:ascii="Dax-Regular" w:hAnsi="Dax-Regular"/>
+          <w:lang w:val="es-419"/>
+        </w:rPr>
+        <w:t xml:space="preserve">n </w:t>
+      </w:r>
+      <w:proofErr w:type="spellStart"/>
+      <w:r>
+        <w:rPr>
+          <w:rFonts w:ascii="Dax-Regular" w:hAnsi="Dax-Regular"/>
+          <w:lang w:val="es-419"/>
+        </w:rPr>
+        <w:t>map</w:t>
+      </w:r>
+      <w:proofErr w:type="spellEnd"/>
+      <w:r>
+        <w:rPr>
+          <w:rFonts w:ascii="Dax-Regular" w:hAnsi="Dax-Regular"/>
+          <w:lang w:val="es-419"/>
+        </w:rPr>
+        <w:t xml:space="preserve">, que inicialmente espera guardar </w:t>
+      </w:r>
+      <w:r>
+        <w:rPr>
+          <w:rFonts w:ascii="Dax-Regular" w:hAnsi="Dax-Regular"/>
+          <w:lang w:val="es-419"/>
+        </w:rPr>
+        <w:t>34500 tags</w:t>
+      </w:r>
+      <w:r>
+        <w:rPr>
+          <w:rFonts w:ascii="Dax-Regular" w:hAnsi="Dax-Regular"/>
+          <w:lang w:val="es-419"/>
+        </w:rPr>
+        <w:t>. El tipo es de tabla de</w:t>
+      </w:r>
+      <w:r>
+        <w:rPr>
+          <w:rFonts w:ascii="Dax-Regular" w:hAnsi="Dax-Regular"/>
+          <w:lang w:val="es-419"/>
+        </w:rPr>
+        <w:t xml:space="preserve"> hash sobre la que se implementa es “</w:t>
+      </w:r>
+      <w:r>
+        <w:t>Linear Probing</w:t>
+      </w:r>
+      <w:r>
+        <w:rPr>
+          <w:rFonts w:ascii="Dax-Regular" w:hAnsi="Dax-Regular"/>
+          <w:lang w:val="es-419"/>
+        </w:rPr>
+        <w:t>”</w:t>
+      </w:r>
+      <w:r>
+        <w:rPr>
+          <w:rFonts w:ascii="Dax-Regular" w:hAnsi="Dax-Regular"/>
+          <w:lang w:val="es-419"/>
+        </w:rPr>
+        <w:t xml:space="preserve">, </w:t>
+      </w:r>
+      <w:r>
+        <w:rPr>
+          <w:rFonts w:ascii="Dax-Regular" w:hAnsi="Dax-Regular"/>
+          <w:lang w:val="es-419"/>
+        </w:rPr>
+        <w:t xml:space="preserve">el factor de carga máximo de la tabla es de </w:t>
+      </w:r>
+      <w:r>
+        <w:rPr>
+          <w:rFonts w:ascii="Dax-Regular" w:hAnsi="Dax-Regular"/>
+          <w:lang w:val="es-419"/>
+        </w:rPr>
+        <w:t>0.5</w:t>
+      </w:r>
+      <w:r>
+        <w:rPr>
+          <w:rFonts w:ascii="Dax-Regular" w:hAnsi="Dax-Regular"/>
+          <w:lang w:val="es-419"/>
+        </w:rPr>
+        <w:t xml:space="preserve">. Esto quiere decir que se espera que la tabla tenga un </w:t>
+      </w:r>
+      <w:r>
+        <w:rPr>
+          <w:rFonts w:ascii="Dax-Regular" w:hAnsi="Dax-Regular"/>
+          <w:lang w:val="es-419"/>
+        </w:rPr>
+        <w:t>mínimo</w:t>
+      </w:r>
+      <w:r>
+        <w:rPr>
+          <w:rFonts w:ascii="Dax-Regular" w:hAnsi="Dax-Regular"/>
+          <w:lang w:val="es-419"/>
+        </w:rPr>
+        <w:t xml:space="preserve"> de </w:t>
+      </w:r>
+      <w:r>
+        <w:rPr>
+          <w:rFonts w:ascii="Dax-Regular" w:hAnsi="Dax-Regular"/>
+          <w:lang w:val="es-419"/>
+        </w:rPr>
+        <w:t>69000</w:t>
+      </w:r>
+      <w:r>
+        <w:rPr>
+          <w:rFonts w:ascii="Dax-Regular" w:hAnsi="Dax-Regular"/>
+          <w:lang w:val="es-419"/>
+        </w:rPr>
+        <w:t xml:space="preserve"> posiciones</w:t>
+      </w:r>
+      <w:r>
+        <w:rPr>
+          <w:rFonts w:ascii="Dax-Regular" w:hAnsi="Dax-Regular"/>
+          <w:lang w:val="es-419"/>
+        </w:rPr>
+        <w:t xml:space="preserve">, no obstante, al buscar el siguiente número primo se tiene que el tamaño sería de </w:t>
+      </w:r>
+      <w:r>
+        <w:rPr>
+          <w:rFonts w:ascii="Dax-Regular" w:hAnsi="Dax-Regular"/>
+          <w:lang w:val="es-419"/>
+        </w:rPr>
+        <w:t>69001</w:t>
+      </w:r>
+      <w:r>
+        <w:rPr>
+          <w:rFonts w:ascii="Dax-Regular" w:hAnsi="Dax-Regular"/>
+          <w:lang w:val="es-419"/>
+        </w:rPr>
+        <w:t xml:space="preserve"> posiciones.</w:t>
+      </w:r>
+    </w:p>
+    <w:p>
+      <w:pPr>
+        <w:pStyle w:val="Prrafodelista"/>
+        <w:spacing w:after="0"/>
+        <w:ind w:left="360"/>
+        <w:jc w:val="both"/>
+        <w:rPr>
+          <w:rFonts w:ascii="Dax-Regular" w:hAnsi="Dax-Regular"/>
+          <w:lang w:val="es-419"/>
+        </w:rPr>
+      </w:pPr>
+    </w:p>
+    <w:p>
+      <w:pPr>
+        <w:pStyle w:val="Prrafodelista"/>
+        <w:spacing w:after="0"/>
+        <w:ind w:left="360"/>
+        <w:jc w:val="both"/>
+        <w:rPr>
+          <w:rFonts w:ascii="Dax-Regular" w:hAnsi="Dax-Regular"/>
+          <w:lang w:val="es-419"/>
+        </w:rPr>
+      </w:pPr>
+    </w:p>
+    <w:p>
+      <w:pPr>
+        <w:pStyle w:val="Prrafodelista"/>
         <w:numPr>
           <w:ilvl w:val="0"/>
           <w:numId w:val="1"/>
@@ -126,7 +1463,165 @@
     </w:p>
     <w:p>
       <w:pPr>
-        <w:pStyle w:val="ListParagraph"/>
+        <w:pStyle w:val="Prrafodelista"/>
+        <w:spacing w:after="0"/>
+        <w:ind w:left="360"/>
+        <w:jc w:val="both"/>
+        <w:rPr>
+          <w:rFonts w:ascii="Dax-Regular" w:hAnsi="Dax-Regular"/>
+          <w:lang w:val="es-419"/>
+        </w:rPr>
+      </w:pPr>
+    </w:p>
+    <w:p>
+      <w:pPr>
+        <w:pStyle w:val="Prrafodelista"/>
+        <w:spacing w:after="0"/>
+        <w:ind w:left="360"/>
+        <w:jc w:val="both"/>
+        <w:rPr>
+          <w:rFonts w:ascii="Dax-Regular" w:hAnsi="Dax-Regular"/>
+          <w:lang w:val="es-419"/>
+        </w:rPr>
+      </w:pPr>
+      <w:r>
+        <w:rPr>
+          <w:rFonts w:ascii="Dax-Regular" w:hAnsi="Dax-Regular"/>
+          <w:lang w:val="es-419"/>
+        </w:rPr>
+        <w:t>Como ya se indicó previamente, i</w:t>
+      </w:r>
+      <w:r>
+        <w:rPr>
+          <w:rFonts w:ascii="Dax-Regular" w:hAnsi="Dax-Regular"/>
+          <w:lang w:val="es-419"/>
+        </w:rPr>
+        <w:t>nicialmente se espera almacenar un total de 800 autores.</w:t>
+      </w:r>
+      <w:r>
+        <w:rPr>
+          <w:rFonts w:ascii="Dax-Regular" w:hAnsi="Dax-Regular"/>
+          <w:lang w:val="es-419"/>
+        </w:rPr>
+        <w:t xml:space="preserve"> Esto puede ser analizado en el fragmento </w:t>
+      </w:r>
+      <w:proofErr w:type="spellStart"/>
+      <w:proofErr w:type="gramStart"/>
+      <w:r>
+        <w:rPr>
+          <w:rFonts w:ascii="Dax-Regular" w:hAnsi="Dax-Regular"/>
+          <w:b/>
+          <w:bCs/>
+          <w:lang w:val="es-419"/>
+        </w:rPr>
+        <w:t>mp.newMap</w:t>
+      </w:r>
+      <w:proofErr w:type="spellEnd"/>
+      <w:proofErr w:type="gramEnd"/>
+      <w:r>
+        <w:rPr>
+          <w:rFonts w:ascii="Dax-Regular" w:hAnsi="Dax-Regular"/>
+          <w:b/>
+          <w:bCs/>
+          <w:lang w:val="es-419"/>
+        </w:rPr>
+        <w:t>(80</w:t>
+      </w:r>
+      <w:r>
+        <w:rPr>
+          <w:rFonts w:ascii="Dax-Regular" w:hAnsi="Dax-Regular"/>
+          <w:b/>
+          <w:bCs/>
+          <w:lang w:val="es-419"/>
+        </w:rPr>
+        <w:t xml:space="preserve">0). </w:t>
+      </w:r>
+      <w:r>
+        <w:rPr>
+          <w:rFonts w:ascii="Dax-Regular" w:hAnsi="Dax-Regular"/>
+          <w:lang w:val="es-419"/>
+        </w:rPr>
+        <w:t xml:space="preserve">Si este valor fuera distinto, la cantidad de autores que se espera almacenar cambiaría también. Este valor debe tenerse en cuenta cuando se analizan los datos en el archivo base. Por ejemplo, si se tuviera la misma </w:t>
+      </w:r>
+      <w:r>
+        <w:rPr>
+          <w:rFonts w:ascii="Dax-Regular" w:hAnsi="Dax-Regular"/>
+          <w:lang w:val="es-419"/>
+        </w:rPr>
+        <w:t>función,</w:t>
+      </w:r>
+      <w:r>
+        <w:rPr>
+          <w:rFonts w:ascii="Dax-Regular" w:hAnsi="Dax-Regular"/>
+          <w:lang w:val="es-419"/>
+        </w:rPr>
+        <w:t xml:space="preserve"> pero el valor fuera </w:t>
+      </w:r>
+      <w:r>
+        <w:rPr>
+          <w:rFonts w:ascii="Dax-Regular" w:hAnsi="Dax-Regular"/>
+          <w:lang w:val="es-419"/>
+        </w:rPr>
+        <w:t>6</w:t>
+      </w:r>
+      <w:r>
+        <w:rPr>
+          <w:rFonts w:ascii="Dax-Regular" w:hAnsi="Dax-Regular"/>
+          <w:lang w:val="es-419"/>
+        </w:rPr>
+        <w:t xml:space="preserve">0, esto querría decir que se espera </w:t>
+      </w:r>
+      <w:r>
+        <w:rPr>
+          <w:rFonts w:ascii="Dax-Regular" w:hAnsi="Dax-Regular"/>
+          <w:lang w:val="es-419"/>
+        </w:rPr>
+        <w:t xml:space="preserve">almacenar 60 datos de autores y </w:t>
+      </w:r>
+      <w:proofErr w:type="gramStart"/>
+      <w:r>
+        <w:rPr>
+          <w:rFonts w:ascii="Dax-Regular" w:hAnsi="Dax-Regular"/>
+          <w:lang w:val="es-419"/>
+        </w:rPr>
+        <w:t>si</w:t>
+      </w:r>
+      <w:proofErr w:type="gramEnd"/>
+      <w:r>
+        <w:rPr>
+          <w:rFonts w:ascii="Dax-Regular" w:hAnsi="Dax-Regular"/>
+          <w:lang w:val="es-419"/>
+        </w:rPr>
+        <w:t xml:space="preserve"> por otro lado, el factor de carga fuera el mismo y se utilizara el mismo mecanismo para las colisiones, se podría inferir que el tamaño de la tabla se esperaría de 15 posiciones.</w:t>
+      </w:r>
+    </w:p>
+    <w:p>
+      <w:pPr>
+        <w:pStyle w:val="Prrafodelista"/>
+        <w:spacing w:after="0"/>
+        <w:ind w:left="360"/>
+        <w:jc w:val="both"/>
+        <w:rPr>
+          <w:rFonts w:ascii="Dax-Regular" w:hAnsi="Dax-Regular"/>
+          <w:lang w:val="es-419"/>
+        </w:rPr>
+      </w:pPr>
+    </w:p>
+    <w:p>
+      <w:pPr>
+        <w:pStyle w:val="Prrafodelista"/>
+        <w:spacing w:after="0"/>
+        <w:ind w:left="360"/>
+        <w:jc w:val="both"/>
+        <w:rPr>
+          <w:rFonts w:ascii="Dax-Regular" w:hAnsi="Dax-Regular"/>
+          <w:lang w:val="es-419"/>
+        </w:rPr>
+      </w:pPr>
+    </w:p>
+    <w:p>
+      <w:pPr>
+        <w:pStyle w:val="Prrafodelista"/>
         <w:numPr>
           <w:ilvl w:val="0"/>
           <w:numId w:val="1"/>
@@ -148,7 +1643,148 @@
     </w:p>
     <w:p>
       <w:pPr>
-        <w:pStyle w:val="ListParagraph"/>
+        <w:pStyle w:val="Prrafodelista"/>
+        <w:spacing w:after="0"/>
+        <w:ind w:left="360"/>
+        <w:jc w:val="both"/>
+        <w:rPr>
+          <w:rFonts w:ascii="Dax-Regular" w:hAnsi="Dax-Regular"/>
+          <w:lang w:val="es-419"/>
+        </w:rPr>
+      </w:pPr>
+    </w:p>
+    <w:p>
+      <w:pPr>
+        <w:pStyle w:val="Prrafodelista"/>
+        <w:spacing w:after="0"/>
+        <w:ind w:left="360"/>
+        <w:jc w:val="both"/>
+        <w:rPr>
+          <w:rFonts w:ascii="Dax-Regular" w:hAnsi="Dax-Regular"/>
+          <w:lang w:val="es-419"/>
+        </w:rPr>
+      </w:pPr>
+      <w:r>
+        <w:rPr>
+          <w:rFonts w:ascii="Dax-Regular" w:hAnsi="Dax-Regular"/>
+          <w:lang w:val="es-419"/>
+        </w:rPr>
+        <w:t xml:space="preserve">El factor de carga máximo es de 4.0, </w:t>
+      </w:r>
+      <w:r>
+        <w:rPr>
+          <w:rFonts w:ascii="Dax-Regular" w:hAnsi="Dax-Regular"/>
+          <w:lang w:val="es-419"/>
+        </w:rPr>
+        <w:t xml:space="preserve">esto quiere decir que en cada </w:t>
+      </w:r>
+      <w:proofErr w:type="spellStart"/>
+      <w:r>
+        <w:rPr>
+          <w:rFonts w:ascii="Dax-Regular" w:hAnsi="Dax-Regular"/>
+          <w:lang w:val="es-419"/>
+        </w:rPr>
+        <w:t>bucket</w:t>
+      </w:r>
+      <w:proofErr w:type="spellEnd"/>
+      <w:r>
+        <w:rPr>
+          <w:rFonts w:ascii="Dax-Regular" w:hAnsi="Dax-Regular"/>
+          <w:lang w:val="es-419"/>
+        </w:rPr>
+        <w:t xml:space="preserve"> se tendría una lista con 4 elementos máximo.</w:t>
+      </w:r>
+      <w:r>
+        <w:rPr>
+          <w:rFonts w:ascii="Dax-Regular" w:hAnsi="Dax-Regular"/>
+          <w:lang w:val="es-419"/>
+        </w:rPr>
+        <w:t xml:space="preserve"> Este factor de carga se relaciona directamente con el método utilizado, el cual es </w:t>
+      </w:r>
+      <w:r>
+        <w:rPr>
+          <w:rFonts w:ascii="Dax-Regular" w:hAnsi="Dax-Regular"/>
+          <w:lang w:val="es-419"/>
+        </w:rPr>
+        <w:t>“</w:t>
+      </w:r>
+      <w:proofErr w:type="spellStart"/>
+      <w:r>
+        <w:rPr>
+          <w:rFonts w:ascii="Dax-Regular" w:hAnsi="Dax-Regular"/>
+          <w:lang w:val="es-419"/>
+        </w:rPr>
+        <w:t>Separate</w:t>
+      </w:r>
+      <w:proofErr w:type="spellEnd"/>
+      <w:r>
+        <w:rPr>
+          <w:rFonts w:ascii="Dax-Regular" w:hAnsi="Dax-Regular"/>
+          <w:lang w:val="es-419"/>
+        </w:rPr>
+        <w:t xml:space="preserve"> </w:t>
+      </w:r>
+      <w:proofErr w:type="spellStart"/>
+      <w:r>
+        <w:rPr>
+          <w:rFonts w:ascii="Dax-Regular" w:hAnsi="Dax-Regular"/>
+          <w:lang w:val="es-419"/>
+        </w:rPr>
+        <w:t>Chaining</w:t>
+      </w:r>
+      <w:proofErr w:type="spellEnd"/>
+      <w:r>
+        <w:rPr>
+          <w:rFonts w:ascii="Dax-Regular" w:hAnsi="Dax-Regular"/>
+          <w:lang w:val="es-419"/>
+        </w:rPr>
+        <w:t>”</w:t>
+      </w:r>
+      <w:r>
+        <w:rPr>
+          <w:rFonts w:ascii="Dax-Regular" w:hAnsi="Dax-Regular"/>
+          <w:lang w:val="es-419"/>
+        </w:rPr>
+        <w:t xml:space="preserve"> y por ello puede tomar valores altos (teniendo que el valor de la tabla es 4 veces menor). Por el contrario, si el método utilizado fuera </w:t>
+      </w:r>
+      <w:r>
+        <w:rPr>
+          <w:rFonts w:ascii="Dax-Regular" w:hAnsi="Dax-Regular"/>
+          <w:lang w:val="es-419"/>
+        </w:rPr>
+        <w:t>“</w:t>
+      </w:r>
+      <w:r>
+        <w:t>Linear Probing</w:t>
+      </w:r>
+      <w:r>
+        <w:rPr>
+          <w:rFonts w:ascii="Dax-Regular" w:hAnsi="Dax-Regular"/>
+          <w:lang w:val="es-419"/>
+        </w:rPr>
+        <w:t>”</w:t>
+      </w:r>
+      <w:r>
+        <w:rPr>
+          <w:rFonts w:ascii="Dax-Regular" w:hAnsi="Dax-Regular"/>
+          <w:lang w:val="es-419"/>
+        </w:rPr>
+        <w:t>, el factor de carga no podría exceder el valor de 0.5 pues por el contrario al anterior, este solo guarda una pareja de llave-valor por posición.</w:t>
+      </w:r>
+    </w:p>
+    <w:p>
+      <w:pPr>
+        <w:spacing w:after="0"/>
+        <w:jc w:val="both"/>
+        <w:rPr>
+          <w:rFonts w:ascii="Dax-Regular" w:hAnsi="Dax-Regular"/>
+          <w:lang w:val="es-419"/>
+        </w:rPr>
+      </w:pPr>
+    </w:p>
+    <w:p>
+      <w:pPr>
+        <w:pStyle w:val="Prrafodelista"/>
         <w:numPr>
           <w:ilvl w:val="0"/>
           <w:numId w:val="1"/>
@@ -186,7 +1822,493 @@
     </w:p>
     <w:p>
       <w:pPr>
-        <w:pStyle w:val="ListParagraph"/>
+        <w:spacing w:after="0"/>
+        <w:jc w:val="both"/>
+        <w:rPr>
+          <w:rFonts w:ascii="Dax-Regular" w:hAnsi="Dax-Regular"/>
+          <w:lang w:val="es-419"/>
+        </w:rPr>
+      </w:pPr>
+    </w:p>
+    <w:p>
+      <w:pPr>
+        <w:spacing w:after="0"/>
+        <w:ind w:left="360"/>
+        <w:jc w:val="both"/>
+        <w:rPr>
+          <w:rFonts w:ascii="Dax-Regular" w:hAnsi="Dax-Regular"/>
+          <w:lang w:val="es-419"/>
+        </w:rPr>
+      </w:pPr>
+      <w:r>
+        <w:rPr>
+          <w:rFonts w:ascii="Dax-Regular" w:hAnsi="Dax-Regular"/>
+          <w:lang w:val="es-419"/>
+        </w:rPr>
+        <w:t>Cuando el valor del factor de carga sea mayor a 4.0. Para calcular el valor de la tabla realizamos la siguiente operación</w:t>
+      </w:r>
+      <w:r>
+        <w:rPr>
+          <w:rFonts w:ascii="Dax-Regular" w:hAnsi="Dax-Regular"/>
+          <w:lang w:val="es-419"/>
+        </w:rPr>
+        <w:t>:</w:t>
+      </w:r>
+    </w:p>
+    <w:p>
+      <w:pPr>
+        <w:spacing w:after="0"/>
+        <w:ind w:left="360"/>
+        <w:jc w:val="both"/>
+        <w:rPr>
+          <w:rFonts w:ascii="Dax-Regular" w:hAnsi="Dax-Regular"/>
+          <w:lang w:val="es-419"/>
+        </w:rPr>
+      </w:pPr>
+    </w:p>
+    <w:p>
+      <w:pPr>
+        <w:spacing w:after="0"/>
+        <w:ind w:left="360"/>
+        <w:jc w:val="both"/>
+        <w:rPr>
+          <w:rFonts w:ascii="Dax-Regular" w:hAnsi="Dax-Regular"/>
+          <w:lang w:val="es-419"/>
+        </w:rPr>
+      </w:pPr>
+      <m:oMathPara>
+        <m:oMath>
+          <m:f>
+            <m:fPr>
+              <m:ctrlPr>
+                <w:rPr>
+                  <w:rFonts w:ascii="Cambria Math" w:hAnsi="Cambria Math"/>
+                  <w:i/>
+                  <w:lang w:val="es-419"/>
+                </w:rPr>
+              </m:ctrlPr>
+            </m:fPr>
+            <m:num>
+              <m:r>
+                <w:rPr>
+                  <w:rFonts w:ascii="Cambria Math" w:hAnsi="Cambria Math"/>
+                  <w:lang w:val="es-419"/>
+                </w:rPr>
+                <m:t>n</m:t>
+              </m:r>
+            </m:num>
+            <m:den>
+              <m:r>
+                <w:rPr>
+                  <w:rFonts w:ascii="Cambria Math" w:hAnsi="Cambria Math"/>
+                  <w:lang w:val="es-419"/>
+                </w:rPr>
+                <m:t>m</m:t>
+              </m:r>
+            </m:den>
+          </m:f>
+          <m:r>
+            <w:rPr>
+              <w:rFonts w:ascii="Cambria Math" w:hAnsi="Cambria Math"/>
+              <w:lang w:val="es-419"/>
+            </w:rPr>
+            <m:t>=4.0</m:t>
+          </m:r>
+        </m:oMath>
+      </m:oMathPara>
+    </w:p>
+    <w:p>
+      <w:pPr>
+        <w:spacing w:after="0"/>
+        <w:ind w:left="360"/>
+        <w:jc w:val="both"/>
+        <w:rPr>
+          <w:rFonts w:ascii="Dax-Regular" w:hAnsi="Dax-Regular"/>
+          <w:lang w:val="es-419"/>
+        </w:rPr>
+      </w:pPr>
+    </w:p>
+    <w:p>
+      <w:pPr>
+        <w:spacing w:after="0"/>
+        <w:ind w:left="360"/>
+        <w:jc w:val="both"/>
+        <w:rPr>
+          <w:rFonts w:ascii="Dax-Regular" w:hAnsi="Dax-Regular"/>
+          <w:lang w:val="es-419"/>
+        </w:rPr>
+      </w:pPr>
+      <m:oMathPara>
+        <m:oMath>
+          <m:f>
+            <m:fPr>
+              <m:ctrlPr>
+                <w:rPr>
+                  <w:rFonts w:ascii="Cambria Math" w:hAnsi="Cambria Math"/>
+                  <w:i/>
+                  <w:lang w:val="es-419"/>
+                </w:rPr>
+              </m:ctrlPr>
+            </m:fPr>
+            <m:num>
+              <m:r>
+                <w:rPr>
+                  <w:rFonts w:ascii="Cambria Math" w:hAnsi="Cambria Math"/>
+                  <w:lang w:val="es-419"/>
+                </w:rPr>
+                <m:t>800</m:t>
+              </m:r>
+            </m:num>
+            <m:den>
+              <m:r>
+                <w:rPr>
+                  <w:rFonts w:ascii="Cambria Math" w:hAnsi="Cambria Math"/>
+                  <w:lang w:val="es-419"/>
+                </w:rPr>
+                <m:t>m</m:t>
+              </m:r>
+            </m:den>
+          </m:f>
+          <m:r>
+            <w:rPr>
+              <w:rFonts w:ascii="Cambria Math" w:hAnsi="Cambria Math"/>
+              <w:lang w:val="es-419"/>
+            </w:rPr>
+            <m:t>=4.0</m:t>
+          </m:r>
+        </m:oMath>
+      </m:oMathPara>
+    </w:p>
+    <w:p>
+      <w:pPr>
+        <w:pStyle w:val="Prrafodelista"/>
+        <w:rPr>
+          <w:rFonts w:ascii="Dax-Regular" w:hAnsi="Dax-Regular"/>
+          <w:lang w:val="es-419"/>
+        </w:rPr>
+      </w:pPr>
+    </w:p>
+    <w:p>
+      <w:pPr>
+        <w:pStyle w:val="Prrafodelista"/>
+        <w:rPr>
+          <w:rFonts w:ascii="Dax-Regular" w:hAnsi="Dax-Regular"/>
+          <w:lang w:val="es-419"/>
+        </w:rPr>
+      </w:pPr>
+      <m:oMathPara>
+        <m:oMath>
+          <m:f>
+            <m:fPr>
+              <m:ctrlPr>
+                <w:rPr>
+                  <w:rFonts w:ascii="Cambria Math" w:hAnsi="Cambria Math"/>
+                  <w:i/>
+                  <w:lang w:val="es-419"/>
+                </w:rPr>
+              </m:ctrlPr>
+            </m:fPr>
+            <m:num>
+              <m:r>
+                <w:rPr>
+                  <w:rFonts w:ascii="Cambria Math" w:hAnsi="Cambria Math"/>
+                  <w:lang w:val="es-419"/>
+                </w:rPr>
+                <m:t>800</m:t>
+              </m:r>
+            </m:num>
+            <m:den>
+              <m:r>
+                <w:rPr>
+                  <w:rFonts w:ascii="Cambria Math" w:hAnsi="Cambria Math"/>
+                  <w:lang w:val="es-419"/>
+                </w:rPr>
+                <m:t>4.0</m:t>
+              </m:r>
+            </m:den>
+          </m:f>
+          <m:r>
+            <w:rPr>
+              <w:rFonts w:ascii="Cambria Math" w:hAnsi="Cambria Math"/>
+              <w:lang w:val="es-419"/>
+            </w:rPr>
+            <m:t>=m</m:t>
+          </m:r>
+        </m:oMath>
+      </m:oMathPara>
+    </w:p>
+    <w:p>
+      <w:pPr>
+        <w:pStyle w:val="Prrafodelista"/>
+        <w:rPr>
+          <w:rFonts w:ascii="Dax-Regular" w:hAnsi="Dax-Regular"/>
+          <w:lang w:val="es-419"/>
+        </w:rPr>
+      </w:pPr>
+    </w:p>
+    <w:p>
+      <w:pPr>
+        <w:pStyle w:val="Prrafodelista"/>
+        <w:rPr>
+          <w:rFonts w:ascii="Dax-Regular" w:hAnsi="Dax-Regular"/>
+          <w:lang w:val="es-419"/>
+        </w:rPr>
+      </w:pPr>
+      <m:oMathPara>
+        <m:oMath>
+          <m:r>
+            <w:rPr>
+              <w:rFonts w:ascii="Cambria Math" w:hAnsi="Cambria Math"/>
+              <w:lang w:val="es-419"/>
+            </w:rPr>
+            <m:t>200=m</m:t>
+          </m:r>
+        </m:oMath>
+      </m:oMathPara>
+    </w:p>
+    <w:p>
+      <w:pPr>
+        <w:pStyle w:val="Prrafodelista"/>
+        <w:spacing w:after="0"/>
+        <w:ind w:left="360"/>
+        <w:jc w:val="both"/>
+        <w:rPr>
+          <w:rFonts w:ascii="Dax-Regular" w:hAnsi="Dax-Regular"/>
+          <w:lang w:val="es-419"/>
+        </w:rPr>
+      </w:pPr>
+    </w:p>
+    <w:p>
+      <w:pPr>
+        <w:pStyle w:val="Prrafodelista"/>
+        <w:spacing w:after="0"/>
+        <w:ind w:left="360"/>
+        <w:jc w:val="both"/>
+        <w:rPr>
+          <w:rFonts w:ascii="Dax-Regular" w:hAnsi="Dax-Regular"/>
+          <w:lang w:val="es-419"/>
+        </w:rPr>
+      </w:pPr>
+      <w:r>
+        <w:rPr>
+          <w:rFonts w:ascii="Dax-Regular" w:hAnsi="Dax-Regular"/>
+          <w:lang w:val="es-419"/>
+        </w:rPr>
+        <w:t xml:space="preserve">Ahora bien, en el momento en que el valor pasa de 4.0, es decir 4.1 habría que hacer </w:t>
+      </w:r>
+      <w:proofErr w:type="spellStart"/>
+      <w:r>
+        <w:rPr>
+          <w:rFonts w:ascii="Dax-Regular" w:hAnsi="Dax-Regular"/>
+          <w:lang w:val="es-419"/>
+        </w:rPr>
+        <w:t>re-hash</w:t>
+      </w:r>
+      <w:proofErr w:type="spellEnd"/>
+      <w:r>
+        <w:rPr>
+          <w:rFonts w:ascii="Dax-Regular" w:hAnsi="Dax-Regular"/>
+          <w:lang w:val="es-419"/>
+        </w:rPr>
+        <w:t>, (utilizando aproximación de cifras: 4.06), por lo tanto:</w:t>
+      </w:r>
+    </w:p>
+    <w:p>
+      <w:pPr>
+        <w:pStyle w:val="Prrafodelista"/>
+        <w:spacing w:after="0"/>
+        <w:ind w:left="360"/>
+        <w:jc w:val="both"/>
+        <w:rPr>
+          <w:rFonts w:ascii="Dax-Regular" w:hAnsi="Dax-Regular"/>
+          <w:lang w:val="es-419"/>
+        </w:rPr>
+      </w:pPr>
+    </w:p>
+    <w:p>
+      <w:pPr>
+        <w:pStyle w:val="Prrafodelista"/>
+        <w:spacing w:after="0"/>
+        <w:ind w:left="360"/>
+        <w:jc w:val="both"/>
+        <w:rPr>
+          <w:rFonts w:ascii="Dax-Regular" w:hAnsi="Dax-Regular"/>
+          <w:lang w:val="es-419"/>
+        </w:rPr>
+      </w:pPr>
+      <m:oMathPara>
+        <m:oMath>
+          <m:f>
+            <m:fPr>
+              <m:ctrlPr>
+                <w:rPr>
+                  <w:rFonts w:ascii="Cambria Math" w:hAnsi="Cambria Math"/>
+                  <w:i/>
+                  <w:lang w:val="es-419"/>
+                </w:rPr>
+              </m:ctrlPr>
+            </m:fPr>
+            <m:num>
+              <m:r>
+                <w:rPr>
+                  <w:rFonts w:ascii="Cambria Math" w:hAnsi="Cambria Math"/>
+                  <w:lang w:val="es-419"/>
+                </w:rPr>
+                <m:t>n</m:t>
+              </m:r>
+            </m:num>
+            <m:den>
+              <m:r>
+                <w:rPr>
+                  <w:rFonts w:ascii="Cambria Math" w:hAnsi="Cambria Math"/>
+                  <w:lang w:val="es-419"/>
+                </w:rPr>
+                <m:t>200</m:t>
+              </m:r>
+            </m:den>
+          </m:f>
+          <m:r>
+            <w:rPr>
+              <w:rFonts w:ascii="Cambria Math" w:hAnsi="Cambria Math"/>
+              <w:lang w:val="es-419"/>
+            </w:rPr>
+            <m:t>=4.06</m:t>
+          </m:r>
+        </m:oMath>
+      </m:oMathPara>
+    </w:p>
+    <w:p>
+      <w:pPr>
+        <w:pStyle w:val="Prrafodelista"/>
+        <w:spacing w:after="0"/>
+        <w:ind w:left="360"/>
+        <w:jc w:val="both"/>
+        <w:rPr>
+          <w:rFonts w:ascii="Dax-Regular" w:hAnsi="Dax-Regular"/>
+          <w:lang w:val="es-419"/>
+        </w:rPr>
+      </w:pPr>
+    </w:p>
+    <w:p>
+      <w:pPr>
+        <w:pStyle w:val="Prrafodelista"/>
+        <w:spacing w:after="0"/>
+        <w:ind w:left="360"/>
+        <w:jc w:val="both"/>
+        <w:rPr>
+          <w:rFonts w:ascii="Dax-Regular" w:hAnsi="Dax-Regular"/>
+          <w:lang w:val="es-419"/>
+        </w:rPr>
+      </w:pPr>
+      <m:oMathPara>
+        <m:oMath>
+          <m:r>
+            <w:rPr>
+              <w:rFonts w:ascii="Cambria Math" w:hAnsi="Cambria Math"/>
+              <w:lang w:val="es-419"/>
+            </w:rPr>
+            <m:t>n=200*4.06</m:t>
+          </m:r>
+        </m:oMath>
+      </m:oMathPara>
+    </w:p>
+    <w:p>
+      <w:pPr>
+        <w:pStyle w:val="Prrafodelista"/>
+        <w:spacing w:after="0"/>
+        <w:ind w:left="360"/>
+        <w:jc w:val="both"/>
+        <w:rPr>
+          <w:rFonts w:ascii="Dax-Regular" w:hAnsi="Dax-Regular"/>
+          <w:lang w:val="es-419"/>
+        </w:rPr>
+      </w:pPr>
+    </w:p>
+    <w:p>
+      <w:pPr>
+        <w:pStyle w:val="Prrafodelista"/>
+        <w:spacing w:after="0"/>
+        <w:ind w:left="360"/>
+        <w:jc w:val="both"/>
+        <w:rPr>
+          <w:rFonts w:ascii="Dax-Regular" w:hAnsi="Dax-Regular"/>
+          <w:lang w:val="es-419"/>
+        </w:rPr>
+      </w:pPr>
+      <m:oMathPara>
+        <m:oMath>
+          <m:r>
+            <w:rPr>
+              <w:rFonts w:ascii="Cambria Math" w:hAnsi="Cambria Math"/>
+              <w:lang w:val="es-419"/>
+            </w:rPr>
+            <m:t>n=812</m:t>
+          </m:r>
+        </m:oMath>
+      </m:oMathPara>
+    </w:p>
+    <w:p>
+      <w:pPr>
+        <w:pStyle w:val="Prrafodelista"/>
+        <w:spacing w:after="0"/>
+        <w:ind w:left="360"/>
+        <w:jc w:val="both"/>
+        <w:rPr>
+          <w:rFonts w:ascii="Dax-Regular" w:hAnsi="Dax-Regular"/>
+          <w:lang w:val="es-419"/>
+        </w:rPr>
+      </w:pPr>
+    </w:p>
+    <w:p>
+      <w:pPr>
+        <w:pStyle w:val="Prrafodelista"/>
+        <w:spacing w:after="0"/>
+        <w:ind w:left="360"/>
+        <w:jc w:val="both"/>
+        <w:rPr>
+          <w:rFonts w:ascii="Dax-Regular" w:hAnsi="Dax-Regular"/>
+          <w:lang w:val="es-419"/>
+        </w:rPr>
+      </w:pPr>
+      <w:r>
+        <w:rPr>
+          <w:rFonts w:ascii="Dax-Regular" w:hAnsi="Dax-Regular"/>
+          <w:lang w:val="es-419"/>
+        </w:rPr>
+        <w:t xml:space="preserve">Esto quiere decir que con 812 valores sería necesario hacer </w:t>
+      </w:r>
+      <w:proofErr w:type="spellStart"/>
+      <w:r>
+        <w:rPr>
+          <w:rFonts w:ascii="Dax-Regular" w:hAnsi="Dax-Regular"/>
+          <w:lang w:val="es-419"/>
+        </w:rPr>
+        <w:t>re-hash</w:t>
+      </w:r>
+      <w:proofErr w:type="spellEnd"/>
+      <w:r>
+        <w:rPr>
+          <w:rFonts w:ascii="Dax-Regular" w:hAnsi="Dax-Regular"/>
+          <w:lang w:val="es-419"/>
+        </w:rPr>
+        <w:t>.</w:t>
+      </w:r>
+    </w:p>
+    <w:p>
+      <w:pPr>
+        <w:pStyle w:val="Prrafodelista"/>
+        <w:spacing w:after="0"/>
+        <w:ind w:left="360"/>
+        <w:jc w:val="both"/>
+        <w:rPr>
+          <w:rFonts w:ascii="Dax-Regular" w:hAnsi="Dax-Regular"/>
+          <w:lang w:val="es-419"/>
+        </w:rPr>
+      </w:pPr>
+    </w:p>
+    <w:p>
+      <w:pPr>
+        <w:pStyle w:val="Prrafodelista"/>
         <w:numPr>
           <w:ilvl w:val="0"/>
           <w:numId w:val="1"/>
@@ -235,7 +2357,240 @@
     </w:p>
     <w:p>
       <w:pPr>
-        <w:pStyle w:val="ListParagraph"/>
+        <w:pStyle w:val="Prrafodelista"/>
+        <w:spacing w:after="0"/>
+        <w:ind w:left="360"/>
+        <w:jc w:val="both"/>
+        <w:rPr>
+          <w:rFonts w:ascii="Dax-Regular" w:hAnsi="Dax-Regular"/>
+          <w:lang w:val="es-419"/>
+        </w:rPr>
+      </w:pPr>
+    </w:p>
+    <w:p>
+      <w:pPr>
+        <w:pStyle w:val="Prrafodelista"/>
+        <w:spacing w:after="0"/>
+        <w:ind w:left="360"/>
+        <w:jc w:val="both"/>
+        <w:rPr>
+          <w:rFonts w:ascii="Dax-Regular" w:hAnsi="Dax-Regular"/>
+          <w:lang w:val="es-419"/>
+        </w:rPr>
+      </w:pPr>
+      <w:r>
+        <w:rPr>
+          <w:rFonts w:ascii="Dax-Regular" w:hAnsi="Dax-Regular"/>
+          <w:lang w:val="es-419"/>
+        </w:rPr>
+        <w:t xml:space="preserve">La función </w:t>
+      </w:r>
+      <w:proofErr w:type="spellStart"/>
+      <w:proofErr w:type="gramStart"/>
+      <w:r>
+        <w:rPr>
+          <w:rFonts w:ascii="Dax-Regular" w:hAnsi="Dax-Regular"/>
+          <w:lang w:val="es-419"/>
+        </w:rPr>
+        <w:t>mp.put</w:t>
+      </w:r>
+      <w:proofErr w:type="spellEnd"/>
+      <w:r>
+        <w:rPr>
+          <w:rFonts w:ascii="Dax-Regular" w:hAnsi="Dax-Regular"/>
+          <w:lang w:val="es-419"/>
+        </w:rPr>
+        <w:t>(</w:t>
+      </w:r>
+      <w:proofErr w:type="gramEnd"/>
+      <w:r>
+        <w:rPr>
+          <w:rFonts w:ascii="Dax-Regular" w:hAnsi="Dax-Regular"/>
+          <w:lang w:val="es-419"/>
+        </w:rPr>
+        <w:t>…) ingresa una pareja de llave-valor a la tabla de hash y si la llave ya existe en la tabla, este valor se reemplaza. Para la función “</w:t>
+      </w:r>
+      <w:proofErr w:type="spellStart"/>
+      <w:r>
+        <w:rPr>
+          <w:rFonts w:ascii="Dax-Regular" w:hAnsi="Dax-Regular"/>
+          <w:lang w:val="es-419"/>
+        </w:rPr>
+        <w:t>mp.put</w:t>
+      </w:r>
+      <w:proofErr w:type="spellEnd"/>
+      <w:r>
+        <w:rPr>
+          <w:rFonts w:ascii="Dax-Regular" w:hAnsi="Dax-Regular"/>
+          <w:lang w:val="es-419"/>
+        </w:rPr>
+        <w:t>(</w:t>
+      </w:r>
+      <w:proofErr w:type="spellStart"/>
+      <w:r>
+        <w:rPr>
+          <w:rFonts w:ascii="Dax-Regular" w:hAnsi="Dax-Regular"/>
+          <w:lang w:val="es-419"/>
+        </w:rPr>
+        <w:t>catalog</w:t>
+      </w:r>
+      <w:proofErr w:type="spellEnd"/>
+      <w:r>
+        <w:rPr>
+          <w:rFonts w:ascii="Dax-Regular" w:hAnsi="Dax-Regular"/>
+          <w:lang w:val="es-419"/>
+        </w:rPr>
+        <w:t>['</w:t>
+      </w:r>
+      <w:proofErr w:type="spellStart"/>
+      <w:r>
+        <w:rPr>
+          <w:rFonts w:ascii="Dax-Regular" w:hAnsi="Dax-Regular"/>
+          <w:lang w:val="es-419"/>
+        </w:rPr>
+        <w:t>bookIds</w:t>
+      </w:r>
+      <w:proofErr w:type="spellEnd"/>
+      <w:r>
+        <w:rPr>
+          <w:rFonts w:ascii="Dax-Regular" w:hAnsi="Dax-Regular"/>
+          <w:lang w:val="es-419"/>
+        </w:rPr>
+        <w:t xml:space="preserve">'], </w:t>
+      </w:r>
+      <w:proofErr w:type="spellStart"/>
+      <w:r>
+        <w:rPr>
+          <w:rFonts w:ascii="Dax-Regular" w:hAnsi="Dax-Regular"/>
+          <w:lang w:val="es-419"/>
+        </w:rPr>
+        <w:t>book</w:t>
+      </w:r>
+      <w:proofErr w:type="spellEnd"/>
+      <w:r>
+        <w:rPr>
+          <w:rFonts w:ascii="Dax-Regular" w:hAnsi="Dax-Regular"/>
+          <w:lang w:val="es-419"/>
+        </w:rPr>
+        <w:t>['</w:t>
+      </w:r>
+      <w:proofErr w:type="spellStart"/>
+      <w:r>
+        <w:rPr>
+          <w:rFonts w:ascii="Dax-Regular" w:hAnsi="Dax-Regular"/>
+          <w:lang w:val="es-419"/>
+        </w:rPr>
+        <w:t>goodreads_book_id</w:t>
+      </w:r>
+      <w:proofErr w:type="spellEnd"/>
+      <w:r>
+        <w:rPr>
+          <w:rFonts w:ascii="Dax-Regular" w:hAnsi="Dax-Regular"/>
+          <w:lang w:val="es-419"/>
+        </w:rPr>
+        <w:t xml:space="preserve">'], </w:t>
+      </w:r>
+      <w:proofErr w:type="spellStart"/>
+      <w:r>
+        <w:rPr>
+          <w:rFonts w:ascii="Dax-Regular" w:hAnsi="Dax-Regular"/>
+          <w:lang w:val="es-419"/>
+        </w:rPr>
+        <w:t>book</w:t>
+      </w:r>
+      <w:proofErr w:type="spellEnd"/>
+      <w:r>
+        <w:rPr>
+          <w:rFonts w:ascii="Dax-Regular" w:hAnsi="Dax-Regular"/>
+          <w:lang w:val="es-419"/>
+        </w:rPr>
+        <w:t>)</w:t>
+      </w:r>
+      <w:r>
+        <w:rPr>
+          <w:rFonts w:ascii="Dax-Regular" w:hAnsi="Dax-Regular"/>
+          <w:lang w:val="es-419"/>
+        </w:rPr>
+        <w:t xml:space="preserve">” se ingresa una pareja </w:t>
+      </w:r>
+      <w:r>
+        <w:rPr>
+          <w:rFonts w:ascii="Dax-Regular" w:hAnsi="Dax-Regular"/>
+          <w:lang w:val="es-419"/>
+        </w:rPr>
+        <w:t xml:space="preserve">con llave = </w:t>
+      </w:r>
+      <w:proofErr w:type="spellStart"/>
+      <w:r>
+        <w:rPr>
+          <w:rFonts w:ascii="Dax-Regular" w:hAnsi="Dax-Regular"/>
+          <w:lang w:val="es-419"/>
+        </w:rPr>
+        <w:t>book</w:t>
+      </w:r>
+      <w:proofErr w:type="spellEnd"/>
+      <w:r>
+        <w:rPr>
+          <w:rFonts w:ascii="Dax-Regular" w:hAnsi="Dax-Regular"/>
+          <w:lang w:val="es-419"/>
+        </w:rPr>
+        <w:t>['</w:t>
+      </w:r>
+      <w:proofErr w:type="spellStart"/>
+      <w:r>
+        <w:rPr>
+          <w:rFonts w:ascii="Dax-Regular" w:hAnsi="Dax-Regular"/>
+          <w:lang w:val="es-419"/>
+        </w:rPr>
+        <w:t>goodreads_book_id</w:t>
+      </w:r>
+      <w:proofErr w:type="spellEnd"/>
+      <w:r>
+        <w:rPr>
+          <w:rFonts w:ascii="Dax-Regular" w:hAnsi="Dax-Regular"/>
+          <w:lang w:val="es-419"/>
+        </w:rPr>
+        <w:t>']</w:t>
+      </w:r>
+      <w:r>
+        <w:rPr>
+          <w:rFonts w:ascii="Dax-Regular" w:hAnsi="Dax-Regular"/>
+          <w:lang w:val="es-419"/>
+        </w:rPr>
+        <w:t xml:space="preserve"> y valor = </w:t>
+      </w:r>
+      <w:proofErr w:type="spellStart"/>
+      <w:r>
+        <w:rPr>
+          <w:rFonts w:ascii="Dax-Regular" w:hAnsi="Dax-Regular"/>
+          <w:lang w:val="es-419"/>
+        </w:rPr>
+        <w:t>book</w:t>
+      </w:r>
+      <w:proofErr w:type="spellEnd"/>
+      <w:r>
+        <w:rPr>
+          <w:rFonts w:ascii="Dax-Regular" w:hAnsi="Dax-Regular"/>
+          <w:lang w:val="es-419"/>
+        </w:rPr>
+        <w:t>.</w:t>
+      </w:r>
+    </w:p>
+    <w:p>
+      <w:pPr>
+        <w:pStyle w:val="Prrafodelista"/>
+        <w:spacing w:after="0"/>
+        <w:ind w:left="360"/>
+        <w:jc w:val="both"/>
+        <w:rPr>
+          <w:rFonts w:ascii="Dax-Regular" w:hAnsi="Dax-Regular"/>
+          <w:lang w:val="es-419"/>
+        </w:rPr>
+      </w:pPr>
+    </w:p>
+    <w:p>
+      <w:pPr>
+        <w:pStyle w:val="Prrafodelista"/>
         <w:numPr>
           <w:ilvl w:val="0"/>
           <w:numId w:val="1"/>
@@ -320,7 +2675,45 @@
     </w:p>
     <w:p>
       <w:pPr>
-        <w:pStyle w:val="ListParagraph"/>
+        <w:pStyle w:val="Prrafodelista"/>
+        <w:rPr>
+          <w:rFonts w:ascii="Dax-Regular" w:hAnsi="Dax-Regular"/>
+          <w:lang w:val="es-419"/>
+        </w:rPr>
+      </w:pPr>
+    </w:p>
+    <w:p>
+      <w:pPr>
+        <w:spacing w:after="0"/>
+        <w:ind w:left="360"/>
+        <w:jc w:val="both"/>
+        <w:rPr>
+          <w:rFonts w:ascii="Dax-Regular" w:hAnsi="Dax-Regular"/>
+          <w:lang w:val="es-419"/>
+        </w:rPr>
+      </w:pPr>
+      <w:r>
+        <w:rPr>
+          <w:rFonts w:ascii="Dax-Regular" w:hAnsi="Dax-Regular"/>
+          <w:lang w:val="es-419"/>
+        </w:rPr>
+        <w:t>Es la llave con la cual se va a relacionar el valor. Es decir, es la entrada del índice que conduce al valor asignado.</w:t>
+      </w:r>
+    </w:p>
+    <w:p>
+      <w:pPr>
+        <w:spacing w:after="0"/>
+        <w:ind w:left="360"/>
+        <w:jc w:val="both"/>
+        <w:rPr>
+          <w:rFonts w:ascii="Dax-Regular" w:hAnsi="Dax-Regular"/>
+          <w:lang w:val="es-419"/>
+        </w:rPr>
+      </w:pPr>
+    </w:p>
+    <w:p>
+      <w:pPr>
+        <w:pStyle w:val="Prrafodelista"/>
         <w:numPr>
           <w:ilvl w:val="0"/>
           <w:numId w:val="1"/>
@@ -344,7 +2737,6 @@
           <w:rFonts w:ascii="Dax-Regular" w:hAnsi="Dax-Regular"/>
           <w:b/>
           <w:bCs/>
-          <w:highlight w:val="yellow"/>
           <w:lang w:val="es-ES"/>
         </w:rPr>
         <w:t>“</w:t>
@@ -357,7 +2749,6 @@
           <w:bCs/>
           <w:i/>
           <w:iCs/>
-          <w:highlight w:val="yellow"/>
           <w:lang w:val="es-ES"/>
         </w:rPr>
         <w:t>book</w:t>
@@ -370,7 +2761,6 @@
           <w:bCs/>
           <w:i/>
           <w:iCs/>
-          <w:highlight w:val="yellow"/>
           <w:lang w:val="es-ES"/>
         </w:rPr>
         <w:t>”</w:t>
@@ -385,7 +2775,45 @@
     </w:p>
     <w:p>
       <w:pPr>
-        <w:pStyle w:val="ListParagraph"/>
+        <w:spacing w:after="0"/>
+        <w:jc w:val="both"/>
+        <w:rPr>
+          <w:rFonts w:ascii="Dax-Regular" w:hAnsi="Dax-Regular"/>
+          <w:lang w:val="es-419"/>
+        </w:rPr>
+      </w:pPr>
+    </w:p>
+    <w:p>
+      <w:pPr>
+        <w:spacing w:after="0"/>
+        <w:ind w:left="360"/>
+        <w:jc w:val="both"/>
+        <w:rPr>
+          <w:rFonts w:ascii="Dax-Regular" w:hAnsi="Dax-Regular"/>
+          <w:lang w:val="es-419"/>
+        </w:rPr>
+      </w:pPr>
+      <w:r>
+        <w:rPr>
+          <w:rFonts w:ascii="Dax-Regular" w:hAnsi="Dax-Regular"/>
+          <w:lang w:val="es-419"/>
+        </w:rPr>
+        <w:t xml:space="preserve">Es el valor al cual se accede desde la llave especificada en el punto anterior. </w:t>
+      </w:r>
+    </w:p>
+    <w:p>
+      <w:pPr>
+        <w:spacing w:after="0"/>
+        <w:jc w:val="both"/>
+        <w:rPr>
+          <w:rFonts w:ascii="Dax-Regular" w:hAnsi="Dax-Regular"/>
+          <w:lang w:val="es-419"/>
+        </w:rPr>
+      </w:pPr>
+    </w:p>
+    <w:p>
+      <w:pPr>
+        <w:pStyle w:val="Prrafodelista"/>
         <w:numPr>
           <w:ilvl w:val="0"/>
           <w:numId w:val="1"/>
@@ -414,6 +2842,7 @@
         <w:t>“</w:t>
       </w:r>
       <w:proofErr w:type="spellStart"/>
+      <w:proofErr w:type="gramStart"/>
       <w:r>
         <w:rPr>
           <w:rFonts w:ascii="Dax-Regular" w:hAnsi="Dax-Regular"/>
@@ -431,7 +2860,17 @@
           <w:bCs/>
           <w:lang w:val="es-419"/>
         </w:rPr>
-        <w:t>(…)”</w:t>
+        <w:t>(</w:t>
+      </w:r>
+      <w:proofErr w:type="gramEnd"/>
+      <w:r>
+        <w:rPr>
+          <w:rFonts w:ascii="Dax-Regular" w:hAnsi="Dax-Regular"/>
+          <w:b/>
+          <w:bCs/>
+          <w:lang w:val="es-419"/>
+        </w:rPr>
+        <w:t>…)”</w:t>
       </w:r>
       <w:r>
         <w:rPr>
@@ -443,7 +2882,196 @@
     </w:p>
     <w:p>
       <w:pPr>
-        <w:pStyle w:val="ListParagraph"/>
+        <w:pStyle w:val="Prrafodelista"/>
+        <w:spacing w:after="0"/>
+        <w:ind w:left="360"/>
+        <w:jc w:val="both"/>
+        <w:rPr>
+          <w:rFonts w:ascii="Dax-Regular" w:hAnsi="Dax-Regular"/>
+          <w:lang w:val="es-419"/>
+        </w:rPr>
+      </w:pPr>
+    </w:p>
+    <w:p>
+      <w:pPr>
+        <w:pStyle w:val="Prrafodelista"/>
+        <w:spacing w:after="0"/>
+        <w:ind w:left="360"/>
+        <w:jc w:val="both"/>
+        <w:rPr>
+          <w:rFonts w:ascii="Dax-Regular" w:hAnsi="Dax-Regular"/>
+          <w:lang w:val="es-419"/>
+        </w:rPr>
+      </w:pPr>
+      <w:r>
+        <w:rPr>
+          <w:rFonts w:ascii="Dax-Regular" w:hAnsi="Dax-Regular"/>
+          <w:lang w:val="es-419"/>
+        </w:rPr>
+        <w:t>Es la función encargada de r</w:t>
+      </w:r>
+      <w:r>
+        <w:rPr>
+          <w:rFonts w:ascii="Dax-Regular" w:hAnsi="Dax-Regular"/>
+          <w:lang w:val="es-419"/>
+        </w:rPr>
+        <w:t>etorna</w:t>
+      </w:r>
+      <w:r>
+        <w:rPr>
+          <w:rFonts w:ascii="Dax-Regular" w:hAnsi="Dax-Regular"/>
+          <w:lang w:val="es-419"/>
+        </w:rPr>
+        <w:t>r</w:t>
+      </w:r>
+      <w:r>
+        <w:rPr>
+          <w:rFonts w:ascii="Dax-Regular" w:hAnsi="Dax-Regular"/>
+          <w:lang w:val="es-419"/>
+        </w:rPr>
+        <w:t xml:space="preserve"> la pareja llave</w:t>
+      </w:r>
+      <w:r>
+        <w:rPr>
+          <w:rFonts w:ascii="Dax-Regular" w:hAnsi="Dax-Regular"/>
+          <w:lang w:val="es-419"/>
+        </w:rPr>
+        <w:t>-</w:t>
+      </w:r>
+      <w:r>
+        <w:rPr>
+          <w:rFonts w:ascii="Dax-Regular" w:hAnsi="Dax-Regular"/>
+          <w:lang w:val="es-419"/>
+        </w:rPr>
+        <w:t xml:space="preserve"> valor</w:t>
+      </w:r>
+      <w:r>
+        <w:rPr>
+          <w:rFonts w:ascii="Dax-Regular" w:hAnsi="Dax-Regular"/>
+          <w:lang w:val="es-419"/>
+        </w:rPr>
+        <w:t xml:space="preserve">. Dado un valor </w:t>
+      </w:r>
+      <w:r>
+        <w:rPr>
+          <w:rFonts w:ascii="Dax-Regular" w:hAnsi="Dax-Regular"/>
+          <w:lang w:val="es-419"/>
+        </w:rPr>
+        <w:t>específico para</w:t>
+      </w:r>
+      <w:r>
+        <w:rPr>
+          <w:rFonts w:ascii="Dax-Regular" w:hAnsi="Dax-Regular"/>
+          <w:lang w:val="es-419"/>
+        </w:rPr>
+        <w:t xml:space="preserve"> la llave, retorna el valor correspondiente a la misma.</w:t>
+      </w:r>
+    </w:p>
+    <w:p>
+      <w:pPr>
+        <w:pStyle w:val="Prrafodelista"/>
+        <w:spacing w:after="0"/>
+        <w:ind w:left="360"/>
+        <w:jc w:val="both"/>
+        <w:rPr>
+          <w:rFonts w:ascii="Dax-Regular" w:hAnsi="Dax-Regular"/>
+          <w:lang w:val="es-419"/>
+        </w:rPr>
+      </w:pPr>
+      <w:r>
+        <w:rPr>
+          <w:rFonts w:ascii="Dax-Regular" w:hAnsi="Dax-Regular"/>
+          <w:lang w:val="es-419"/>
+        </w:rPr>
+        <w:t xml:space="preserve">En el caso del fragmento de código mostrado y que corresponde a: </w:t>
+      </w:r>
+      <w:proofErr w:type="spellStart"/>
+      <w:r>
+        <w:rPr>
+          <w:rFonts w:ascii="Dax-Regular" w:hAnsi="Dax-Regular"/>
+          <w:lang w:val="es-419"/>
+        </w:rPr>
+        <w:t>mp.get</w:t>
+      </w:r>
+      <w:proofErr w:type="spellEnd"/>
+      <w:r>
+        <w:rPr>
+          <w:rFonts w:ascii="Dax-Regular" w:hAnsi="Dax-Regular"/>
+          <w:lang w:val="es-419"/>
+        </w:rPr>
+        <w:t>(</w:t>
+      </w:r>
+      <w:proofErr w:type="spellStart"/>
+      <w:r>
+        <w:rPr>
+          <w:rFonts w:ascii="Dax-Regular" w:hAnsi="Dax-Regular"/>
+          <w:lang w:val="es-419"/>
+        </w:rPr>
+        <w:t>catalog</w:t>
+      </w:r>
+      <w:proofErr w:type="spellEnd"/>
+      <w:r>
+        <w:rPr>
+          <w:rFonts w:ascii="Dax-Regular" w:hAnsi="Dax-Regular"/>
+          <w:lang w:val="es-419"/>
+        </w:rPr>
+        <w:t>['</w:t>
+      </w:r>
+      <w:proofErr w:type="spellStart"/>
+      <w:r>
+        <w:rPr>
+          <w:rFonts w:ascii="Dax-Regular" w:hAnsi="Dax-Regular"/>
+          <w:lang w:val="es-419"/>
+        </w:rPr>
+        <w:t>years</w:t>
+      </w:r>
+      <w:proofErr w:type="spellEnd"/>
+      <w:r>
+        <w:rPr>
+          <w:rFonts w:ascii="Dax-Regular" w:hAnsi="Dax-Regular"/>
+          <w:lang w:val="es-419"/>
+        </w:rPr>
+        <w:t xml:space="preserve">'], </w:t>
+      </w:r>
+      <w:proofErr w:type="spellStart"/>
+      <w:r>
+        <w:rPr>
+          <w:rFonts w:ascii="Dax-Regular" w:hAnsi="Dax-Regular"/>
+          <w:lang w:val="es-419"/>
+        </w:rPr>
+        <w:t>year</w:t>
+      </w:r>
+      <w:proofErr w:type="spellEnd"/>
+      <w:r>
+        <w:rPr>
+          <w:rFonts w:ascii="Dax-Regular" w:hAnsi="Dax-Regular"/>
+          <w:lang w:val="es-419"/>
+        </w:rPr>
+        <w:t>)</w:t>
+      </w:r>
+      <w:r>
+        <w:rPr>
+          <w:rFonts w:ascii="Dax-Regular" w:hAnsi="Dax-Regular"/>
+          <w:lang w:val="es-419"/>
+        </w:rPr>
+        <w:t>, la función retorna el valor (el listado de libros) correspondiente al año ingresado.</w:t>
+      </w:r>
+    </w:p>
+    <w:p>
+      <w:pPr>
+        <w:pStyle w:val="Prrafodelista"/>
+        <w:spacing w:after="0"/>
+        <w:ind w:left="360"/>
+        <w:jc w:val="both"/>
+        <w:rPr>
+          <w:rFonts w:ascii="Dax-Regular" w:hAnsi="Dax-Regular"/>
+          <w:lang w:val="es-419"/>
+        </w:rPr>
+      </w:pPr>
+    </w:p>
+    <w:p>
+      <w:pPr>
+        <w:pStyle w:val="Prrafodelista"/>
         <w:numPr>
           <w:ilvl w:val="0"/>
           <w:numId w:val="1"/>
@@ -521,7 +3149,59 @@
     </w:p>
     <w:p>
       <w:pPr>
-        <w:pStyle w:val="ListParagraph"/>
+        <w:pStyle w:val="Prrafodelista"/>
+        <w:spacing w:after="0"/>
+        <w:ind w:left="360"/>
+        <w:jc w:val="both"/>
+        <w:rPr>
+          <w:rFonts w:ascii="Dax-Regular" w:hAnsi="Dax-Regular"/>
+          <w:lang w:val="es-ES"/>
+        </w:rPr>
+      </w:pPr>
+    </w:p>
+    <w:p>
+      <w:pPr>
+        <w:pStyle w:val="Prrafodelista"/>
+        <w:spacing w:after="0"/>
+        <w:ind w:left="360"/>
+        <w:jc w:val="both"/>
+        <w:rPr>
+          <w:rFonts w:ascii="Dax-Regular" w:hAnsi="Dax-Regular"/>
+          <w:lang w:val="es-419"/>
+        </w:rPr>
+      </w:pPr>
+      <w:proofErr w:type="spellStart"/>
+      <w:r>
+        <w:rPr>
+          <w:rFonts w:ascii="Dax-Regular" w:hAnsi="Dax-Regular"/>
+          <w:lang w:val="es-419"/>
+        </w:rPr>
+        <w:t>Year</w:t>
+      </w:r>
+      <w:proofErr w:type="spellEnd"/>
+      <w:r>
+        <w:rPr>
+          <w:rFonts w:ascii="Dax-Regular" w:hAnsi="Dax-Regular"/>
+          <w:lang w:val="es-419"/>
+        </w:rPr>
+        <w:t xml:space="preserve"> es la llave que se utiliza en el índice para obtener el valor deseado.</w:t>
+      </w:r>
+    </w:p>
+    <w:p>
+      <w:pPr>
+        <w:pStyle w:val="Prrafodelista"/>
+        <w:spacing w:after="0"/>
+        <w:ind w:left="360"/>
+        <w:jc w:val="both"/>
+        <w:rPr>
+          <w:rFonts w:ascii="Dax-Regular" w:hAnsi="Dax-Regular"/>
+          <w:lang w:val="es-419"/>
+        </w:rPr>
+      </w:pPr>
+    </w:p>
+    <w:p>
+      <w:pPr>
+        <w:pStyle w:val="Prrafodelista"/>
         <w:numPr>
           <w:ilvl w:val="0"/>
           <w:numId w:val="1"/>
@@ -533,14 +3213,35 @@
           <w:lang w:val="es-419"/>
         </w:rPr>
       </w:pPr>
+      <w:r>
+        <w:rPr>
+          <w:rFonts w:ascii="Dax-Regular" w:hAnsi="Dax-Regular"/>
+          <w:lang w:val="es-ES"/>
+        </w:rPr>
+        <w:t xml:space="preserve">¿Qué hace la instrucción </w:t>
+      </w:r>
+      <w:r>
+        <w:rPr>
+          <w:rFonts w:ascii="Dax-Regular" w:hAnsi="Dax-Regular"/>
+          <w:b/>
+          <w:bCs/>
+          <w:lang w:val="es-ES"/>
+        </w:rPr>
+        <w:t>“</w:t>
+      </w:r>
+      <w:proofErr w:type="spellStart"/>
       <w:proofErr w:type="gramStart"/>
       <w:r>
         <w:rPr>
           <w:rFonts w:ascii="Dax-Regular" w:hAnsi="Dax-Regular"/>
+          <w:b/>
+          <w:bCs/>
           <w:lang w:val="es-ES"/>
         </w:rPr>
-        <w:t xml:space="preserve">¿Qué hace la instrucción </w:t>
-      </w:r>
+        <w:t>me.getValue</w:t>
+      </w:r>
+      <w:proofErr w:type="spellEnd"/>
+      <w:proofErr w:type="gramEnd"/>
       <w:r>
         <w:rPr>
           <w:rFonts w:ascii="Dax-Regular" w:hAnsi="Dax-Regular"/>
@@ -548,44 +3249,63 @@
           <w:bCs/>
           <w:lang w:val="es-ES"/>
         </w:rPr>
-        <w:t>“</w:t>
-      </w:r>
-      <w:proofErr w:type="spellStart"/>
-      <w:r>
-        <w:rPr>
-          <w:rFonts w:ascii="Dax-Regular" w:hAnsi="Dax-Regular"/>
-          <w:b/>
-          <w:bCs/>
+        <w:t>(…)”</w:t>
+      </w:r>
+      <w:r>
+        <w:rPr>
+          <w:rFonts w:ascii="Dax-Regular" w:hAnsi="Dax-Regular"/>
           <w:lang w:val="es-ES"/>
         </w:rPr>
-        <w:t>me.</w:t>
-      </w:r>
-      <w:proofErr w:type="gramEnd"/>
-      <w:r>
-        <w:rPr>
-          <w:rFonts w:ascii="Dax-Regular" w:hAnsi="Dax-Regular"/>
-          <w:b/>
-          <w:bCs/>
-          <w:lang w:val="es-ES"/>
-        </w:rPr>
-        <w:t>getValue</w:t>
-      </w:r>
-      <w:proofErr w:type="spellEnd"/>
-      <w:r>
-        <w:rPr>
-          <w:rFonts w:ascii="Dax-Regular" w:hAnsi="Dax-Regular"/>
-          <w:b/>
-          <w:bCs/>
-          <w:lang w:val="es-ES"/>
-        </w:rPr>
-        <w:t>(…)”</w:t>
-      </w:r>
-      <w:r>
-        <w:rPr>
-          <w:rFonts w:ascii="Dax-Regular" w:hAnsi="Dax-Regular"/>
-          <w:lang w:val="es-ES"/>
-        </w:rPr>
         <w:t>?</w:t>
+      </w:r>
+    </w:p>
+    <w:p>
+      <w:pPr>
+        <w:spacing w:after="0"/>
+        <w:jc w:val="both"/>
+        <w:rPr>
+          <w:rFonts w:ascii="Dax-Regular" w:hAnsi="Dax-Regular"/>
+          <w:lang w:val="es-419"/>
+        </w:rPr>
+      </w:pPr>
+    </w:p>
+    <w:p>
+      <w:pPr>
+        <w:spacing w:after="0"/>
+        <w:ind w:left="360"/>
+        <w:jc w:val="both"/>
+        <w:rPr>
+          <w:rFonts w:ascii="Dax-Regular" w:hAnsi="Dax-Regular"/>
+          <w:lang w:val="es-419"/>
+        </w:rPr>
+      </w:pPr>
+      <w:r>
+        <w:rPr>
+          <w:rFonts w:ascii="Dax-Regular" w:hAnsi="Dax-Regular"/>
+          <w:lang w:val="es-419"/>
+        </w:rPr>
+        <w:t>Retorna el valor de una pareja de un Map</w:t>
+      </w:r>
+      <w:r>
+        <w:rPr>
+          <w:rFonts w:ascii="Dax-Regular" w:hAnsi="Dax-Regular"/>
+          <w:lang w:val="es-419"/>
+        </w:rPr>
+        <w:t xml:space="preserve">. Para el caso de la función presentada, correspondiente a: </w:t>
+      </w:r>
+      <w:r>
+        <w:rPr>
+          <w:rFonts w:ascii="Dax-Regular" w:hAnsi="Dax-Regular"/>
+          <w:lang w:val="es-419"/>
+        </w:rPr>
+        <w:t xml:space="preserve">me.getValue(year)['books'] </w:t>
+      </w:r>
+      <w:r>
+        <w:rPr>
+          <w:rFonts w:ascii="Dax-Regular" w:hAnsi="Dax-Regular"/>
+          <w:lang w:val="es-419"/>
+        </w:rPr>
+        <w:t>retorna el valor correspondiente al valor especificado por la llave year.</w:t>
       </w:r>
     </w:p>
     <w:p>
@@ -1128,13 +3848,13 @@
       <w:noProof/>
     </w:rPr>
   </w:style>
-  <w:style w:type="character" w:default="1" w:styleId="DefaultParagraphFont">
+  <w:style w:type="character" w:default="1" w:styleId="Fuentedeprrafopredeter">
     <w:name w:val="Default Paragraph Font"/>
     <w:uiPriority w:val="1"/>
     <w:semiHidden/>
     <w:unhideWhenUsed/>
   </w:style>
-  <w:style w:type="table" w:default="1" w:styleId="TableNormal">
+  <w:style w:type="table" w:default="1" w:styleId="Tablanormal">
     <w:name w:val="Normal Table"/>
     <w:uiPriority w:val="99"/>
     <w:semiHidden/>
@@ -1149,17 +3869,17 @@
       </w:tblCellMar>
     </w:tblPr>
   </w:style>
-  <w:style w:type="numbering" w:default="1" w:styleId="NoList">
+  <w:style w:type="numbering" w:default="1" w:styleId="Sinlista">
     <w:name w:val="No List"/>
     <w:uiPriority w:val="99"/>
     <w:semiHidden/>
     <w:unhideWhenUsed/>
   </w:style>
-  <w:style w:type="paragraph" w:styleId="Title">
+  <w:style w:type="paragraph" w:styleId="Ttulo">
     <w:name w:val="Title"/>
     <w:basedOn w:val="Normal"/>
     <w:next w:val="Normal"/>
-    <w:link w:val="TitleChar"/>
+    <w:link w:val="TtuloCar"/>
     <w:uiPriority w:val="10"/>
     <w:qFormat/>
     <w:rsid w:val="00BA3B38"/>
@@ -1175,10 +3895,10 @@
       <w:szCs w:val="56"/>
     </w:rPr>
   </w:style>
-  <w:style w:type="character" w:customStyle="1" w:styleId="TitleChar">
-    <w:name w:val="Title Char"/>
-    <w:basedOn w:val="DefaultParagraphFont"/>
-    <w:link w:val="Title"/>
+  <w:style w:type="character" w:customStyle="1" w:styleId="TtuloCar">
+    <w:name w:val="Título Car"/>
+    <w:basedOn w:val="Fuentedeprrafopredeter"/>
+    <w:link w:val="Ttulo"/>
     <w:uiPriority w:val="10"/>
     <w:rsid w:val="00BA3B38"/>
     <w:rPr>
@@ -1190,7 +3910,7 @@
       <w:szCs w:val="56"/>
     </w:rPr>
   </w:style>
-  <w:style w:type="paragraph" w:styleId="ListParagraph">
+  <w:style w:type="paragraph" w:styleId="Prrafodelista">
     <w:name w:val="List Paragraph"/>
     <w:basedOn w:val="Normal"/>
     <w:uiPriority w:val="34"/>
@@ -1204,9 +3924,9 @@
       <w:noProof w:val="0"/>
     </w:rPr>
   </w:style>
-  <w:style w:type="character" w:styleId="CommentReference">
+  <w:style w:type="character" w:styleId="Refdecomentario">
     <w:name w:val="annotation reference"/>
-    <w:basedOn w:val="DefaultParagraphFont"/>
+    <w:basedOn w:val="Fuentedeprrafopredeter"/>
     <w:uiPriority w:val="99"/>
     <w:semiHidden/>
     <w:unhideWhenUsed/>
@@ -1216,10 +3936,10 @@
       <w:szCs w:val="16"/>
     </w:rPr>
   </w:style>
-  <w:style w:type="paragraph" w:styleId="CommentText">
+  <w:style w:type="paragraph" w:styleId="Textocomentario">
     <w:name w:val="annotation text"/>
     <w:basedOn w:val="Normal"/>
-    <w:link w:val="CommentTextChar"/>
+    <w:link w:val="TextocomentarioCar"/>
     <w:uiPriority w:val="99"/>
     <w:semiHidden/>
     <w:unhideWhenUsed/>
@@ -1233,16 +3953,79 @@
       <w:szCs w:val="20"/>
     </w:rPr>
   </w:style>
-  <w:style w:type="character" w:customStyle="1" w:styleId="CommentTextChar">
-    <w:name w:val="Comment Text Char"/>
-    <w:basedOn w:val="DefaultParagraphFont"/>
-    <w:link w:val="CommentText"/>
+  <w:style w:type="character" w:customStyle="1" w:styleId="TextocomentarioCar">
+    <w:name w:val="Texto comentario Car"/>
+    <w:basedOn w:val="Fuentedeprrafopredeter"/>
+    <w:link w:val="Textocomentario"/>
     <w:uiPriority w:val="99"/>
     <w:semiHidden/>
     <w:rsid w:val="00A442AC"/>
     <w:rPr>
       <w:sz w:val="20"/>
       <w:szCs w:val="20"/>
+    </w:rPr>
+  </w:style>
+  <w:style w:type="character" w:styleId="Hipervnculo">
+    <w:name w:val="Hyperlink"/>
+    <w:basedOn w:val="Fuentedeprrafopredeter"/>
+    <w:uiPriority w:val="99"/>
+    <w:unhideWhenUsed/>
+    <w:rsid w:val="004E3315"/>
+    <w:rPr>
+      <w:color w:val="0563C1" w:themeColor="hyperlink"/>
+      <w:u w:val="single"/>
+    </w:rPr>
+  </w:style>
+  <w:style w:type="character" w:styleId="Mencinsinresolver">
+    <w:name w:val="Unresolved Mention"/>
+    <w:basedOn w:val="Fuentedeprrafopredeter"/>
+    <w:uiPriority w:val="99"/>
+    <w:semiHidden/>
+    <w:unhideWhenUsed/>
+    <w:rsid w:val="004E3315"/>
+    <w:rPr>
+      <w:color w:val="605E5C"/>
+      <w:shd w:val="clear" w:color="auto" w:fill="E1DFDD"/>
+    </w:rPr>
+  </w:style>
+  <w:style w:type="paragraph" w:styleId="Asuntodelcomentario">
+    <w:name w:val="annotation subject"/>
+    <w:basedOn w:val="Textocomentario"/>
+    <w:next w:val="Textocomentario"/>
+    <w:link w:val="AsuntodelcomentarioCar"/>
+    <w:uiPriority w:val="99"/>
+    <w:semiHidden/>
+    <w:unhideWhenUsed/>
+    <w:rsid w:val="00437651"/>
+    <w:rPr>
+      <w:b/>
+      <w:bCs/>
+      <w:noProof/>
+    </w:rPr>
+  </w:style>
+  <w:style w:type="character" w:customStyle="1" w:styleId="AsuntodelcomentarioCar">
+    <w:name w:val="Asunto del comentario Car"/>
+    <w:basedOn w:val="TextocomentarioCar"/>
+    <w:link w:val="Asuntodelcomentario"/>
+    <w:uiPriority w:val="99"/>
+    <w:semiHidden/>
+    <w:rsid w:val="00437651"/>
+    <w:rPr>
+      <w:b/>
+      <w:bCs/>
+      <w:noProof/>
+      <w:sz w:val="20"/>
+      <w:szCs w:val="20"/>
+    </w:rPr>
+  </w:style>
+  <w:style w:type="character" w:styleId="Textodelmarcadordeposicin">
+    <w:name w:val="Placeholder Text"/>
+    <w:basedOn w:val="Fuentedeprrafopredeter"/>
+    <w:uiPriority w:val="99"/>
+    <w:semiHidden/>
+    <w:rsid w:val="00502289"/>
+    <w:rPr>
+      <w:color w:val="808080"/>
     </w:rPr>
   </w:style>
 </w:styles>
@@ -1544,21 +4327,6 @@
 </file>
 
 <file path=customXml/item1.xml><?xml version="1.0" encoding="utf-8"?>
-<p:properties xmlns:p="http://schemas.microsoft.com/office/2006/metadata/properties" xmlns:xsi="http://www.w3.org/2001/XMLSchema-instance" xmlns:pc="http://schemas.microsoft.com/office/infopath/2007/PartnerControls">
-  <documentManagement/>
-</p:properties>
-</file>
-
-<file path=customXml/item2.xml><?xml version="1.0" encoding="utf-8"?>
-<?mso-contentType ?>
-<FormTemplates xmlns="http://schemas.microsoft.com/sharepoint/v3/contenttype/forms">
-  <Display>DocumentLibraryForm</Display>
-  <Edit>DocumentLibraryForm</Edit>
-  <New>DocumentLibraryForm</New>
-</FormTemplates>
-</file>
-
-<file path=customXml/item3.xml><?xml version="1.0" encoding="utf-8"?>
 <ct:contentTypeSchema xmlns:ct="http://schemas.microsoft.com/office/2006/metadata/contentType" xmlns:ma="http://schemas.microsoft.com/office/2006/metadata/properties/metaAttributes" ct:_="" ma:_="" ma:contentTypeName="Documento" ma:contentTypeID="0x01010023858CF01A2EF24688B692775F4C60A4" ma:contentTypeVersion="11" ma:contentTypeDescription="Crear nuevo documento." ma:contentTypeScope="" ma:versionID="04b510ef1bc187d79b842c792d256c41">
   <xsd:schema xmlns:xsd="http://www.w3.org/2001/XMLSchema" xmlns:xs="http://www.w3.org/2001/XMLSchema" xmlns:p="http://schemas.microsoft.com/office/2006/metadata/properties" xmlns:ns2="164883f8-7691-4ecf-b54a-664c0d0edefe" xmlns:ns3="85e30bcc-d76c-4413-8e4d-2dce22fb0743" targetNamespace="http://schemas.microsoft.com/office/2006/metadata/properties" ma:root="true" ma:fieldsID="9049981c3eb1ee76226ec9e2f8ecd7b4" ns2:_="" ns3:_="">
     <xsd:import namespace="164883f8-7691-4ecf-b54a-664c0d0edefe"/>
@@ -1769,11 +4537,40 @@
 </ct:contentTypeSchema>
 </file>
 
+<file path=customXml/item2.xml><?xml version="1.0" encoding="utf-8"?>
+<?mso-contentType ?>
+<FormTemplates xmlns="http://schemas.microsoft.com/sharepoint/v3/contenttype/forms">
+  <Display>DocumentLibraryForm</Display>
+  <Edit>DocumentLibraryForm</Edit>
+  <New>DocumentLibraryForm</New>
+</FormTemplates>
+</file>
+
+<file path=customXml/item3.xml><?xml version="1.0" encoding="utf-8"?>
+<p:properties xmlns:p="http://schemas.microsoft.com/office/2006/metadata/properties" xmlns:xsi="http://www.w3.org/2001/XMLSchema-instance" xmlns:pc="http://schemas.microsoft.com/office/infopath/2007/PartnerControls">
+  <documentManagement/>
+</p:properties>
+</file>
+
+<file path=customXml/item4.xml><?xml version="1.0" encoding="utf-8"?>
+<b:Sources xmlns:b="http://schemas.openxmlformats.org/officeDocument/2006/bibliography" xmlns="http://schemas.openxmlformats.org/officeDocument/2006/bibliography" SelectedStyle="\APASixthEditionOfficeOnline.xsl" StyleName="APA" Version="6"/>
+</file>
+
 <file path=customXml/itemProps1.xml><?xml version="1.0" encoding="utf-8"?>
-<ds:datastoreItem xmlns:ds="http://schemas.openxmlformats.org/officeDocument/2006/customXml" ds:itemID="{8542EACB-7939-45C8-99C3-B6897CA7A7EF}">
+<ds:datastoreItem xmlns:ds="http://schemas.openxmlformats.org/officeDocument/2006/customXml" ds:itemID="{40CE0DC1-42B7-46C6-90BB-2912C538F6FA}">
   <ds:schemaRefs>
+    <ds:schemaRef ds:uri="http://schemas.microsoft.com/office/2006/metadata/contentType"/>
+    <ds:schemaRef ds:uri="http://schemas.microsoft.com/office/2006/metadata/properties/metaAttributes"/>
+    <ds:schemaRef ds:uri="http://www.w3.org/2001/XMLSchema"/>
     <ds:schemaRef ds:uri="http://schemas.microsoft.com/office/2006/metadata/properties"/>
+    <ds:schemaRef ds:uri="164883f8-7691-4ecf-b54a-664c0d0edefe"/>
+    <ds:schemaRef ds:uri="85e30bcc-d76c-4413-8e4d-2dce22fb0743"/>
+    <ds:schemaRef ds:uri="http://schemas.microsoft.com/office/2006/documentManagement/types"/>
     <ds:schemaRef ds:uri="http://schemas.microsoft.com/office/infopath/2007/PartnerControls"/>
+    <ds:schemaRef ds:uri="http://schemas.openxmlformats.org/package/2006/metadata/core-properties"/>
+    <ds:schemaRef ds:uri="http://purl.org/dc/elements/1.1/"/>
+    <ds:schemaRef ds:uri="http://purl.org/dc/terms/"/>
+    <ds:schemaRef ds:uri="http://schemas.microsoft.com/internal/obd"/>
   </ds:schemaRefs>
 </ds:datastoreItem>
 </file>
@@ -1787,5 +4584,18 @@
 </file>
 
 <file path=customXml/itemProps3.xml><?xml version="1.0" encoding="utf-8"?>
-<ds:datastoreItem xmlns:ds="http://schemas.openxmlformats.org/officeDocument/2006/customXml" ds:itemID="{40CE0DC1-42B7-46C6-90BB-2912C538F6FA}"/>
+<ds:datastoreItem xmlns:ds="http://schemas.openxmlformats.org/officeDocument/2006/customXml" ds:itemID="{8542EACB-7939-45C8-99C3-B6897CA7A7EF}">
+  <ds:schemaRefs>
+    <ds:schemaRef ds:uri="http://schemas.microsoft.com/office/2006/metadata/properties"/>
+    <ds:schemaRef ds:uri="http://schemas.microsoft.com/office/infopath/2007/PartnerControls"/>
+  </ds:schemaRefs>
+</ds:datastoreItem>
+</file>
+
+<file path=customXml/itemProps4.xml><?xml version="1.0" encoding="utf-8"?>
+<ds:datastoreItem xmlns:ds="http://schemas.openxmlformats.org/officeDocument/2006/customXml" ds:itemID="{BC4C8CE6-D76B-4232-BC00-256C96F1D536}">
+  <ds:schemaRefs>
+    <ds:schemaRef ds:uri="http://schemas.openxmlformats.org/officeDocument/2006/bibliography"/>
+  </ds:schemaRefs>
+</ds:datastoreItem>
 </file>
</xml_diff>